<commit_message>
Changes adding deleting editing work on trips
</commit_message>
<xml_diff>
--- a/MyTrips.docx
+++ b/MyTrips.docx
@@ -1,10 +1,10 @@
 
 <file path=word/document.xml><?xml version="1.0" encoding="utf-8"?>
-<w:document xmlns:wpc="http://schemas.microsoft.com/office/word/2010/wordprocessingCanvas" xmlns:mc="http://schemas.openxmlformats.org/markup-compatibility/2006" xmlns:o="urn:schemas-microsoft-com:office:office" xmlns:r="http://schemas.openxmlformats.org/officeDocument/2006/relationships" xmlns:m="http://schemas.openxmlformats.org/officeDocument/2006/math" xmlns:v="urn:schemas-microsoft-com:vml" xmlns:wp14="http://schemas.microsoft.com/office/word/2010/wordprocessingDrawing" xmlns:wp="http://schemas.openxmlformats.org/drawingml/2006/wordprocessingDrawing" xmlns:w="http://schemas.openxmlformats.org/wordprocessingml/2006/main" xmlns:w14="http://schemas.microsoft.com/office/word/2010/wordml" xmlns:w10="urn:schemas-microsoft-com:office:word" xmlns:w15="http://schemas.microsoft.com/office/word/2012/wordml" xmlns:wpg="http://schemas.microsoft.com/office/word/2010/wordprocessingGroup" xmlns:wpi="http://schemas.microsoft.com/office/word/2010/wordprocessingInk" xmlns:wne="http://schemas.microsoft.com/office/word/2006/wordml" xmlns:wps="http://schemas.microsoft.com/office/word/2010/wordprocessingShape" xmlns:wpsCustomData="http://www.wps.cn/officeDocument/2013/wpsCustomData" mc:Ignorable="w14 w15 wp14">
+<w:document xmlns:wpc="http://schemas.microsoft.com/office/word/2010/wordprocessingCanvas" xmlns:cx="http://schemas.microsoft.com/office/drawing/2014/chartex" xmlns:cx1="http://schemas.microsoft.com/office/drawing/2015/9/8/chartex" xmlns:cx2="http://schemas.microsoft.com/office/drawing/2015/10/21/chartex" xmlns:cx3="http://schemas.microsoft.com/office/drawing/2016/5/9/chartex" xmlns:cx4="http://schemas.microsoft.com/office/drawing/2016/5/10/chartex" xmlns:cx5="http://schemas.microsoft.com/office/drawing/2016/5/11/chartex" xmlns:cx6="http://schemas.microsoft.com/office/drawing/2016/5/12/chartex" xmlns:cx7="http://schemas.microsoft.com/office/drawing/2016/5/13/chartex" xmlns:cx8="http://schemas.microsoft.com/office/drawing/2016/5/14/chartex" xmlns:mc="http://schemas.openxmlformats.org/markup-compatibility/2006" xmlns:aink="http://schemas.microsoft.com/office/drawing/2016/ink" xmlns:am3d="http://schemas.microsoft.com/office/drawing/2017/model3d" xmlns:o="urn:schemas-microsoft-com:office:office" xmlns:r="http://schemas.openxmlformats.org/officeDocument/2006/relationships" xmlns:m="http://schemas.openxmlformats.org/officeDocument/2006/math" xmlns:v="urn:schemas-microsoft-com:vml" xmlns:wp14="http://schemas.microsoft.com/office/word/2010/wordprocessingDrawing" xmlns:wp="http://schemas.openxmlformats.org/drawingml/2006/wordprocessingDrawing" xmlns:w10="urn:schemas-microsoft-com:office:word" xmlns:w="http://schemas.openxmlformats.org/wordprocessingml/2006/main" xmlns:w14="http://schemas.microsoft.com/office/word/2010/wordml" xmlns:w15="http://schemas.microsoft.com/office/word/2012/wordml" xmlns:w16cid="http://schemas.microsoft.com/office/word/2016/wordml/cid" xmlns:w16se="http://schemas.microsoft.com/office/word/2015/wordml/symex" xmlns:wpg="http://schemas.microsoft.com/office/word/2010/wordprocessingGroup" xmlns:wpi="http://schemas.microsoft.com/office/word/2010/wordprocessingInk" xmlns:wne="http://schemas.microsoft.com/office/word/2006/wordml" xmlns:wps="http://schemas.microsoft.com/office/word/2010/wordprocessingShape" mc:Ignorable="w14 w15 w16se w16cid wp14">
   <w:body>
     <w:p>
       <w:pPr>
-        <w:pStyle w:val="5"/>
+        <w:pStyle w:val="Title"/>
       </w:pPr>
       <w:r>
         <w:t>My Trips App</w:t>
@@ -12,7 +12,7 @@
     </w:p>
     <w:p>
       <w:pPr>
-        <w:pStyle w:val="2"/>
+        <w:pStyle w:val="Heading1"/>
       </w:pPr>
       <w:r>
         <w:t>Overview</w:t>
@@ -44,7 +44,35 @@
         <w:rPr>
           <w:lang w:val="en-GB"/>
         </w:rPr>
-        <w:t xml:space="preserve">. (LogIn and LogOut are nice to have functionalities that can be added as future steps). </w:t>
+        <w:t>. (</w:t>
+      </w:r>
+      <w:proofErr w:type="spellStart"/>
+      <w:r>
+        <w:rPr>
+          <w:lang w:val="en-GB"/>
+        </w:rPr>
+        <w:t>LogIn</w:t>
+      </w:r>
+      <w:proofErr w:type="spellEnd"/>
+      <w:r>
+        <w:rPr>
+          <w:lang w:val="en-GB"/>
+        </w:rPr>
+        <w:t xml:space="preserve"> and </w:t>
+      </w:r>
+      <w:proofErr w:type="spellStart"/>
+      <w:r>
+        <w:rPr>
+          <w:lang w:val="en-GB"/>
+        </w:rPr>
+        <w:t>LogOut</w:t>
+      </w:r>
+      <w:proofErr w:type="spellEnd"/>
+      <w:r>
+        <w:rPr>
+          <w:lang w:val="en-GB"/>
+        </w:rPr>
+        <w:t xml:space="preserve"> are nice to have functionalities that can be added as future steps). </w:t>
       </w:r>
       <w:r>
         <w:t xml:space="preserve"> </w:t>
@@ -53,7 +81,7 @@
     <w:p/>
     <w:p>
       <w:pPr>
-        <w:pStyle w:val="3"/>
+        <w:pStyle w:val="Heading2"/>
       </w:pPr>
       <w:r>
         <w:t>Trips page</w:t>
@@ -61,6 +89,9 @@
     </w:p>
     <w:p>
       <w:r>
+        <w:rPr>
+          <w:noProof/>
+        </w:rPr>
         <w:drawing>
           <wp:inline distT="0" distB="0" distL="0" distR="0">
             <wp:extent cx="5943600" cy="3491230"/>
@@ -79,7 +110,7 @@
                     </pic:cNvPicPr>
                   </pic:nvPicPr>
                   <pic:blipFill>
-                    <a:blip r:embed="rId4"/>
+                    <a:blip r:embed="rId6"/>
                     <a:srcRect/>
                     <a:stretch>
                       <a:fillRect/>
@@ -115,7 +146,7 @@
     </w:p>
     <w:p>
       <w:pPr>
-        <w:pStyle w:val="14"/>
+        <w:pStyle w:val="ListParagraph1"/>
         <w:numPr>
           <w:ilvl w:val="0"/>
           <w:numId w:val="1"/>
@@ -128,12 +159,15 @@
         <w:t>Trip</w:t>
       </w:r>
       <w:r>
-        <w:t>: A drop down with all the registered trips. When a new trip is selected from the dropdown the page will be refreshed to display the details of the selected trip.</w:t>
-      </w:r>
-    </w:p>
-    <w:p>
-      <w:pPr>
-        <w:pStyle w:val="14"/>
+        <w:t xml:space="preserve">: A drop down with all the registered trips. When a new trip is </w:t>
+      </w:r>
+      <w:r>
+        <w:t>selected from the dropdown the page will be refreshed to display the details of the selected trip.</w:t>
+      </w:r>
+    </w:p>
+    <w:p>
+      <w:pPr>
+        <w:pStyle w:val="ListParagraph1"/>
         <w:numPr>
           <w:ilvl w:val="0"/>
           <w:numId w:val="1"/>
@@ -151,7 +185,7 @@
     </w:p>
     <w:p>
       <w:pPr>
-        <w:pStyle w:val="14"/>
+        <w:pStyle w:val="ListParagraph1"/>
         <w:numPr>
           <w:ilvl w:val="0"/>
           <w:numId w:val="1"/>
@@ -164,12 +198,23 @@
         <w:t xml:space="preserve">Add </w:t>
       </w:r>
       <w:r>
-        <w:t>button:  The Add Trip Window described bellow will be displayed when Add button is selected.</w:t>
-      </w:r>
-    </w:p>
-    <w:p>
-      <w:pPr>
-        <w:pStyle w:val="14"/>
+        <w:t>butto</w:t>
+      </w:r>
+      <w:r>
+        <w:t xml:space="preserve">n:  The Add Trip Window described </w:t>
+      </w:r>
+      <w:proofErr w:type="spellStart"/>
+      <w:r>
+        <w:t>bellow</w:t>
+      </w:r>
+      <w:proofErr w:type="spellEnd"/>
+      <w:r>
+        <w:t xml:space="preserve"> will be displayed when Add button is selected.</w:t>
+      </w:r>
+    </w:p>
+    <w:p>
+      <w:pPr>
+        <w:pStyle w:val="ListParagraph1"/>
         <w:numPr>
           <w:ilvl w:val="0"/>
           <w:numId w:val="1"/>
@@ -187,7 +232,7 @@
     </w:p>
     <w:p>
       <w:pPr>
-        <w:pStyle w:val="14"/>
+        <w:pStyle w:val="ListParagraph1"/>
         <w:numPr>
           <w:ilvl w:val="0"/>
           <w:numId w:val="1"/>
@@ -205,7 +250,7 @@
     </w:p>
     <w:p>
       <w:pPr>
-        <w:pStyle w:val="14"/>
+        <w:pStyle w:val="ListParagraph1"/>
         <w:numPr>
           <w:ilvl w:val="0"/>
           <w:numId w:val="1"/>
@@ -218,12 +263,15 @@
         <w:t>Photos</w:t>
       </w:r>
       <w:r>
-        <w:t>: Contains two photos with a title and a short description for each one.</w:t>
-      </w:r>
-    </w:p>
-    <w:p>
-      <w:pPr>
-        <w:pStyle w:val="14"/>
+        <w:t>: Contains two photos with a titl</w:t>
+      </w:r>
+      <w:r>
+        <w:t>e and a short description for each one.</w:t>
+      </w:r>
+    </w:p>
+    <w:p>
+      <w:pPr>
+        <w:pStyle w:val="ListParagraph1"/>
         <w:numPr>
           <w:ilvl w:val="0"/>
           <w:numId w:val="1"/>
@@ -241,7 +289,7 @@
     </w:p>
     <w:p>
       <w:pPr>
-        <w:pStyle w:val="14"/>
+        <w:pStyle w:val="ListParagraph1"/>
         <w:numPr>
           <w:ilvl w:val="0"/>
           <w:numId w:val="1"/>
@@ -266,7 +314,7 @@
     <w:p/>
     <w:p>
       <w:pPr>
-        <w:pStyle w:val="3"/>
+        <w:pStyle w:val="Heading2"/>
       </w:pPr>
       <w:r>
         <w:t>Add trip window</w:t>
@@ -274,9 +322,12 @@
     </w:p>
     <w:p>
       <w:pPr>
-        <w:pStyle w:val="3"/>
-      </w:pPr>
-      <w:r>
+        <w:pStyle w:val="Heading2"/>
+      </w:pPr>
+      <w:r>
+        <w:rPr>
+          <w:noProof/>
+        </w:rPr>
         <w:drawing>
           <wp:inline distT="0" distB="0" distL="0" distR="0">
             <wp:extent cx="3924300" cy="3716655"/>
@@ -295,7 +346,7 @@
                     </pic:cNvPicPr>
                   </pic:nvPicPr>
                   <pic:blipFill>
-                    <a:blip r:embed="rId5" cstate="print"/>
+                    <a:blip r:embed="rId7" cstate="print"/>
                     <a:srcRect/>
                     <a:stretch>
                       <a:fillRect/>
@@ -327,7 +378,15 @@
     <w:p/>
     <w:p>
       <w:r>
-        <w:t>Details of a new trip have to be specified in this window.</w:t>
+        <w:t xml:space="preserve">Details of a new trip </w:t>
+      </w:r>
+      <w:proofErr w:type="gramStart"/>
+      <w:r>
+        <w:t>have to</w:t>
+      </w:r>
+      <w:proofErr w:type="gramEnd"/>
+      <w:r>
+        <w:t xml:space="preserve"> be specified in this window.</w:t>
       </w:r>
     </w:p>
     <w:p>
@@ -338,7 +397,10 @@
         <w:t xml:space="preserve">Trip Name </w:t>
       </w:r>
       <w:r>
-        <w:t>is a short text unique per user (a user cannot have same Trip Name for multiple trips, but different users can have the same trip name).</w:t>
+        <w:t>is a short text unique per user (a user cannot have same Trip N</w:t>
+      </w:r>
+      <w:r>
+        <w:t>ame for multiple trips, but different users can have the same trip name).</w:t>
       </w:r>
     </w:p>
     <w:p>
@@ -346,7 +408,21 @@
         <w:rPr>
           <w:b/>
         </w:rPr>
-        <w:t xml:space="preserve">Date From </w:t>
+        <w:t xml:space="preserve">Date </w:t>
+      </w:r>
+      <w:proofErr w:type="gramStart"/>
+      <w:r>
+        <w:rPr>
+          <w:b/>
+        </w:rPr>
+        <w:t>From</w:t>
+      </w:r>
+      <w:proofErr w:type="gramEnd"/>
+      <w:r>
+        <w:rPr>
+          <w:b/>
+        </w:rPr>
+        <w:t xml:space="preserve"> </w:t>
       </w:r>
       <w:r>
         <w:t xml:space="preserve">and </w:t>
@@ -369,7 +445,10 @@
         <w:t xml:space="preserve">Impressions </w:t>
       </w:r>
       <w:r>
-        <w:t>is a free text, it should have a limit of characters.</w:t>
+        <w:t>is a free te</w:t>
+      </w:r>
+      <w:r>
+        <w:t>xt, it should have a limit of characters.</w:t>
       </w:r>
     </w:p>
     <w:p>
@@ -401,18 +480,33 @@
           <w:lang w:val="en-GB"/>
         </w:rPr>
       </w:pPr>
+      <w:proofErr w:type="gramStart"/>
       <w:r>
         <w:rPr>
           <w:b/>
         </w:rPr>
-        <w:t xml:space="preserve">Location </w:t>
+        <w:t>Loca</w:t>
+      </w:r>
+      <w:r>
+        <w:rPr>
+          <w:b/>
+        </w:rPr>
+        <w:t xml:space="preserve">tion </w:t>
       </w:r>
       <w:r>
         <w:rPr>
           <w:b/>
           <w:lang w:val="en-GB"/>
         </w:rPr>
-        <w:t xml:space="preserve"> - </w:t>
+        <w:t xml:space="preserve"> -</w:t>
+      </w:r>
+      <w:proofErr w:type="gramEnd"/>
+      <w:r>
+        <w:rPr>
+          <w:b/>
+          <w:lang w:val="en-GB"/>
+        </w:rPr>
+        <w:t xml:space="preserve"> </w:t>
       </w:r>
       <w:r>
         <w:t>path to local disk where the photos are available</w:t>
@@ -424,13 +518,37 @@
         <w:t xml:space="preserve">. (Nice to have: location </w:t>
       </w:r>
       <w:r>
-        <w:t>can be inserted ether by selecting a location in a map or by simply inserting the gps coordinates in a text field</w:t>
+        <w:t xml:space="preserve">can be inserted ether by selecting a location in a map or by simply inserting the </w:t>
+      </w:r>
+      <w:proofErr w:type="spellStart"/>
+      <w:r>
+        <w:t>gps</w:t>
+      </w:r>
+      <w:proofErr w:type="spellEnd"/>
+      <w:r>
+        <w:t xml:space="preserve"> coordinates in a text field</w:t>
       </w:r>
       <w:r>
         <w:rPr>
           <w:lang w:val="en-GB"/>
         </w:rPr>
-        <w:t xml:space="preserve"> -using google.maps API).</w:t>
+        <w:t xml:space="preserve"> -using </w:t>
+      </w:r>
+      <w:proofErr w:type="spellStart"/>
+      <w:proofErr w:type="gramStart"/>
+      <w:r>
+        <w:rPr>
+          <w:lang w:val="en-GB"/>
+        </w:rPr>
+        <w:t>google.maps</w:t>
+      </w:r>
+      <w:proofErr w:type="spellEnd"/>
+      <w:proofErr w:type="gramEnd"/>
+      <w:r>
+        <w:rPr>
+          <w:lang w:val="en-GB"/>
+        </w:rPr>
+        <w:t xml:space="preserve"> API).</w:t>
       </w:r>
     </w:p>
     <w:p>
@@ -440,9 +558,10 @@
     </w:p>
     <w:p>
       <w:pPr>
-        <w:pStyle w:val="3"/>
-      </w:pPr>
-      <w:r>
+        <w:pStyle w:val="Heading2"/>
+      </w:pPr>
+      <w:r>
+        <w:lastRenderedPageBreak/>
         <w:t>Profile page</w:t>
       </w:r>
     </w:p>
@@ -465,8 +584,6 @@
         </w:rPr>
         <w:t xml:space="preserve">Example: </w:t>
       </w:r>
-      <w:bookmarkStart w:id="0" w:name="_GoBack"/>
-      <w:bookmarkEnd w:id="0"/>
     </w:p>
     <w:p>
       <w:pPr>
@@ -475,6 +592,9 @@
         </w:rPr>
       </w:pPr>
       <w:r>
+        <w:rPr>
+          <w:noProof/>
+        </w:rPr>
         <w:drawing>
           <wp:inline distT="0" distB="0" distL="114300" distR="114300">
             <wp:extent cx="5937250" cy="3409950"/>
@@ -493,7 +613,7 @@
                     </pic:cNvPicPr>
                   </pic:nvPicPr>
                   <pic:blipFill>
-                    <a:blip r:embed="rId6"/>
+                    <a:blip r:embed="rId8"/>
                     <a:stretch>
                       <a:fillRect/>
                     </a:stretch>
@@ -534,100 +654,42 @@
     <w:p>
       <w:pPr>
         <w:rPr>
-          <w:rFonts w:hint="default"/>
           <w:lang w:val="en-GB"/>
         </w:rPr>
       </w:pPr>
-      <w:r>
-        <w:rPr>
-          <w:rFonts w:hint="default"/>
+      <w:hyperlink r:id="rId9" w:history="1">
+        <w:r>
+          <w:rPr>
+            <w:rStyle w:val="FollowedHyperlink"/>
+            <w:lang w:val="en-GB"/>
+          </w:rPr>
+          <w:t>https://eusuntv.ro/despre-mine/</w:t>
+        </w:r>
+      </w:hyperlink>
+      <w:r>
+        <w:rPr>
           <w:lang w:val="en-GB"/>
         </w:rPr>
-        <w:fldChar w:fldCharType="begin"/>
-      </w:r>
-      <w:r>
-        <w:rPr>
-          <w:rFonts w:hint="default"/>
+        <w:t xml:space="preserve"> </w:t>
+      </w:r>
+    </w:p>
+    <w:p>
+      <w:pPr>
+        <w:rPr>
           <w:lang w:val="en-GB"/>
         </w:rPr>
-        <w:instrText xml:space="preserve"> HYPERLINK "https://eusuntv.ro/despre-mine/" </w:instrText>
-      </w:r>
-      <w:r>
-        <w:rPr>
-          <w:rFonts w:hint="default"/>
-          <w:lang w:val="en-GB"/>
-        </w:rPr>
-        <w:fldChar w:fldCharType="separate"/>
-      </w:r>
-      <w:r>
-        <w:rPr>
-          <w:rStyle w:val="7"/>
-          <w:rFonts w:hint="default"/>
-          <w:lang w:val="en-GB"/>
-        </w:rPr>
-        <w:t>https://eusuntv.ro/despre-mine/</w:t>
-      </w:r>
-      <w:r>
-        <w:rPr>
-          <w:rFonts w:hint="default"/>
-          <w:lang w:val="en-GB"/>
-        </w:rPr>
-        <w:fldChar w:fldCharType="end"/>
-      </w:r>
-      <w:r>
-        <w:rPr>
-          <w:rFonts w:hint="default"/>
-          <w:lang w:val="en-GB"/>
-        </w:rPr>
-        <w:t xml:space="preserve"> </w:t>
-      </w:r>
-    </w:p>
-    <w:p>
-      <w:pPr>
-        <w:rPr>
-          <w:rFonts w:hint="default"/>
-          <w:lang w:val="en-GB"/>
-        </w:rPr>
-      </w:pPr>
-      <w:r>
-        <w:rPr>
-          <w:rFonts w:hint="default"/>
-          <w:lang w:val="en-GB"/>
-        </w:rPr>
-        <w:fldChar w:fldCharType="begin"/>
-      </w:r>
-      <w:r>
-        <w:rPr>
-          <w:rFonts w:hint="default"/>
-          <w:lang w:val="en-GB"/>
-        </w:rPr>
-        <w:instrText xml:space="preserve"> HYPERLINK "http://mirceamester.ro/about-2/" </w:instrText>
-      </w:r>
-      <w:r>
-        <w:rPr>
-          <w:rFonts w:hint="default"/>
-          <w:lang w:val="en-GB"/>
-        </w:rPr>
-        <w:fldChar w:fldCharType="separate"/>
-      </w:r>
-      <w:r>
-        <w:rPr>
-          <w:rStyle w:val="8"/>
-          <w:rFonts w:hint="default"/>
-          <w:lang w:val="en-GB"/>
-        </w:rPr>
-        <w:t>http://mirceamester.ro/about-2/</w:t>
-      </w:r>
-      <w:r>
-        <w:rPr>
-          <w:rFonts w:hint="default"/>
-          <w:lang w:val="en-GB"/>
-        </w:rPr>
-        <w:fldChar w:fldCharType="end"/>
-      </w:r>
-      <w:r>
-        <w:rPr>
-          <w:rFonts w:hint="default"/>
+      </w:pPr>
+      <w:hyperlink r:id="rId10" w:history="1">
+        <w:r>
+          <w:rPr>
+            <w:rStyle w:val="Hyperlink"/>
+            <w:lang w:val="en-GB"/>
+          </w:rPr>
+          <w:t>http://mirceamester.ro/about-2/</w:t>
+        </w:r>
+      </w:hyperlink>
+      <w:r>
+        <w:rPr>
           <w:lang w:val="en-GB"/>
         </w:rPr>
         <w:t xml:space="preserve"> </w:t>
@@ -646,27 +708,750 @@
         <w:rPr>
           <w:color w:val="FF0000"/>
         </w:rPr>
-        <w:t>The style used for the user interface is just a proposal. Feel free to change the style, colors, layout, width of the interface as long as you have the components described in the text.</w:t>
-      </w:r>
+        <w:t xml:space="preserve">The style used for the user interface is just a proposal. Feel free to change the style, colors, layout, width of the interface </w:t>
+      </w:r>
+      <w:proofErr w:type="gramStart"/>
+      <w:r>
+        <w:rPr>
+          <w:color w:val="FF0000"/>
+        </w:rPr>
+        <w:t>as long as</w:t>
+      </w:r>
+      <w:proofErr w:type="gramEnd"/>
+      <w:r>
+        <w:rPr>
+          <w:color w:val="FF0000"/>
+        </w:rPr>
+        <w:t xml:space="preserve"> you have the components described</w:t>
+      </w:r>
+      <w:r>
+        <w:rPr>
+          <w:color w:val="FF0000"/>
+        </w:rPr>
+        <w:t xml:space="preserve"> in the text.</w:t>
+      </w:r>
+    </w:p>
+    <w:p>
+      <w:pPr>
+        <w:rPr>
+          <w:color w:val="FF0000"/>
+        </w:rPr>
+      </w:pPr>
+    </w:p>
+    <w:p>
+      <w:pPr>
+        <w:shd w:val="clear" w:color="auto" w:fill="2B2B2B"/>
+        <w:tabs>
+          <w:tab w:val="left" w:pos="916"/>
+          <w:tab w:val="left" w:pos="1832"/>
+          <w:tab w:val="left" w:pos="2748"/>
+          <w:tab w:val="left" w:pos="3664"/>
+          <w:tab w:val="left" w:pos="4580"/>
+          <w:tab w:val="left" w:pos="5496"/>
+          <w:tab w:val="left" w:pos="6412"/>
+          <w:tab w:val="left" w:pos="7328"/>
+          <w:tab w:val="left" w:pos="8244"/>
+          <w:tab w:val="left" w:pos="9160"/>
+          <w:tab w:val="left" w:pos="10076"/>
+          <w:tab w:val="left" w:pos="10992"/>
+          <w:tab w:val="left" w:pos="11908"/>
+          <w:tab w:val="left" w:pos="12824"/>
+          <w:tab w:val="left" w:pos="13740"/>
+          <w:tab w:val="left" w:pos="14656"/>
+        </w:tabs>
+        <w:spacing w:after="0" w:line="240" w:lineRule="auto"/>
+        <w:rPr>
+          <w:rFonts w:ascii="Courier New" w:eastAsia="Times New Roman" w:hAnsi="Courier New" w:cs="Courier New"/>
+          <w:color w:val="A9B7C6"/>
+          <w:sz w:val="20"/>
+          <w:szCs w:val="20"/>
+          <w:lang w:val="ro-RO" w:eastAsia="ro-RO"/>
+        </w:rPr>
+      </w:pPr>
+      <w:r>
+        <w:rPr>
+          <w:rFonts w:ascii="Courier New" w:eastAsia="Times New Roman" w:hAnsi="Courier New" w:cs="Courier New"/>
+          <w:color w:val="E8BF6A"/>
+          <w:sz w:val="20"/>
+          <w:szCs w:val="20"/>
+          <w:lang w:val="ro-RO" w:eastAsia="ro-RO"/>
+        </w:rPr>
+        <w:t xml:space="preserve">&lt;div </w:t>
+      </w:r>
+      <w:r>
+        <w:rPr>
+          <w:rFonts w:ascii="Courier New" w:eastAsia="Times New Roman" w:hAnsi="Courier New" w:cs="Courier New"/>
+          <w:color w:val="BABABA"/>
+          <w:sz w:val="20"/>
+          <w:szCs w:val="20"/>
+          <w:lang w:val="ro-RO" w:eastAsia="ro-RO"/>
+        </w:rPr>
+        <w:t>class=</w:t>
+      </w:r>
+      <w:r>
+        <w:rPr>
+          <w:rFonts w:ascii="Courier New" w:eastAsia="Times New Roman" w:hAnsi="Courier New" w:cs="Courier New"/>
+          <w:color w:val="A5C261"/>
+          <w:sz w:val="20"/>
+          <w:szCs w:val="20"/>
+          <w:lang w:val="ro-RO" w:eastAsia="ro-RO"/>
+        </w:rPr>
+        <w:t xml:space="preserve">"col-lg-3" </w:t>
+      </w:r>
+      <w:r>
+        <w:rPr>
+          <w:rFonts w:ascii="Courier New" w:eastAsia="Times New Roman" w:hAnsi="Courier New" w:cs="Courier New"/>
+          <w:color w:val="9876AA"/>
+          <w:sz w:val="20"/>
+          <w:szCs w:val="20"/>
+          <w:lang w:val="ro-RO" w:eastAsia="ro-RO"/>
+        </w:rPr>
+        <w:t>th</w:t>
+      </w:r>
+      <w:r>
+        <w:rPr>
+          <w:rFonts w:ascii="Courier New" w:eastAsia="Times New Roman" w:hAnsi="Courier New" w:cs="Courier New"/>
+          <w:color w:val="BABABA"/>
+          <w:sz w:val="20"/>
+          <w:szCs w:val="20"/>
+          <w:lang w:val="ro-RO" w:eastAsia="ro-RO"/>
+        </w:rPr>
+        <w:t>:object=</w:t>
+      </w:r>
+      <w:r>
+        <w:rPr>
+          <w:rFonts w:ascii="Courier New" w:eastAsia="Times New Roman" w:hAnsi="Courier New" w:cs="Courier New"/>
+          <w:color w:val="A5C261"/>
+          <w:sz w:val="20"/>
+          <w:szCs w:val="20"/>
+          <w:lang w:val="ro-RO" w:eastAsia="ro-RO"/>
+        </w:rPr>
+        <w:t>"${trips}"</w:t>
+      </w:r>
+      <w:r>
+        <w:rPr>
+          <w:rFonts w:ascii="Courier New" w:eastAsia="Times New Roman" w:hAnsi="Courier New" w:cs="Courier New"/>
+          <w:color w:val="E8BF6A"/>
+          <w:sz w:val="20"/>
+          <w:szCs w:val="20"/>
+          <w:lang w:val="ro-RO" w:eastAsia="ro-RO"/>
+        </w:rPr>
+        <w:t>&gt;</w:t>
+      </w:r>
+      <w:r>
+        <w:rPr>
+          <w:rFonts w:ascii="Courier New" w:eastAsia="Times New Roman" w:hAnsi="Courier New" w:cs="Courier New"/>
+          <w:color w:val="E8BF6A"/>
+          <w:sz w:val="20"/>
+          <w:szCs w:val="20"/>
+          <w:lang w:val="ro-RO" w:eastAsia="ro-RO"/>
+        </w:rPr>
+        <w:br/>
+        <w:t xml:space="preserve">    &lt;label </w:t>
+      </w:r>
+      <w:r>
+        <w:rPr>
+          <w:rFonts w:ascii="Courier New" w:eastAsia="Times New Roman" w:hAnsi="Courier New" w:cs="Courier New"/>
+          <w:color w:val="BABABA"/>
+          <w:sz w:val="20"/>
+          <w:szCs w:val="20"/>
+          <w:lang w:val="ro-RO" w:eastAsia="ro-RO"/>
+        </w:rPr>
+        <w:t>for=</w:t>
+      </w:r>
+      <w:r>
+        <w:rPr>
+          <w:rFonts w:ascii="Courier New" w:eastAsia="Times New Roman" w:hAnsi="Courier New" w:cs="Courier New"/>
+          <w:color w:val="A5C261"/>
+          <w:sz w:val="20"/>
+          <w:szCs w:val="20"/>
+          <w:lang w:val="ro-RO" w:eastAsia="ro-RO"/>
+        </w:rPr>
+        <w:t xml:space="preserve">"testOrder" </w:t>
+      </w:r>
+      <w:r>
+        <w:rPr>
+          <w:rFonts w:ascii="Courier New" w:eastAsia="Times New Roman" w:hAnsi="Courier New" w:cs="Courier New"/>
+          <w:color w:val="BABABA"/>
+          <w:sz w:val="20"/>
+          <w:szCs w:val="20"/>
+          <w:lang w:val="ro-RO" w:eastAsia="ro-RO"/>
+        </w:rPr>
+        <w:t>text=</w:t>
+      </w:r>
+      <w:r>
+        <w:rPr>
+          <w:rFonts w:ascii="Courier New" w:eastAsia="Times New Roman" w:hAnsi="Courier New" w:cs="Courier New"/>
+          <w:color w:val="A5C261"/>
+          <w:sz w:val="20"/>
+          <w:szCs w:val="20"/>
+          <w:lang w:val="ro-RO" w:eastAsia="ro-RO"/>
+        </w:rPr>
+        <w:t>"TRip:"</w:t>
+      </w:r>
+      <w:r>
+        <w:rPr>
+          <w:rFonts w:ascii="Courier New" w:eastAsia="Times New Roman" w:hAnsi="Courier New" w:cs="Courier New"/>
+          <w:color w:val="E8BF6A"/>
+          <w:sz w:val="20"/>
+          <w:szCs w:val="20"/>
+          <w:lang w:val="ro-RO" w:eastAsia="ro-RO"/>
+        </w:rPr>
+        <w:t>&gt;</w:t>
+      </w:r>
+      <w:r>
+        <w:rPr>
+          <w:rFonts w:ascii="Courier New" w:eastAsia="Times New Roman" w:hAnsi="Courier New" w:cs="Courier New"/>
+          <w:color w:val="A9B7C6"/>
+          <w:sz w:val="20"/>
+          <w:szCs w:val="20"/>
+          <w:lang w:val="ro-RO" w:eastAsia="ro-RO"/>
+        </w:rPr>
+        <w:t>Trip:</w:t>
+      </w:r>
+      <w:r>
+        <w:rPr>
+          <w:rFonts w:ascii="Courier New" w:eastAsia="Times New Roman" w:hAnsi="Courier New" w:cs="Courier New"/>
+          <w:color w:val="E8BF6A"/>
+          <w:sz w:val="20"/>
+          <w:szCs w:val="20"/>
+          <w:lang w:val="ro-RO" w:eastAsia="ro-RO"/>
+        </w:rPr>
+        <w:t>&lt;/label&gt;&lt;br&gt;</w:t>
+      </w:r>
+      <w:r>
+        <w:rPr>
+          <w:rFonts w:ascii="Courier New" w:eastAsia="Times New Roman" w:hAnsi="Courier New" w:cs="Courier New"/>
+          <w:color w:val="E8BF6A"/>
+          <w:sz w:val="20"/>
+          <w:szCs w:val="20"/>
+          <w:lang w:val="ro-RO" w:eastAsia="ro-RO"/>
+        </w:rPr>
+        <w:br/>
+        <w:t xml:space="preserve">    &lt;select </w:t>
+      </w:r>
+      <w:r>
+        <w:rPr>
+          <w:rFonts w:ascii="Courier New" w:eastAsia="Times New Roman" w:hAnsi="Courier New" w:cs="Courier New"/>
+          <w:color w:val="BABABA"/>
+          <w:sz w:val="20"/>
+          <w:szCs w:val="20"/>
+          <w:lang w:val="ro-RO" w:eastAsia="ro-RO"/>
+        </w:rPr>
+        <w:t>class=</w:t>
+      </w:r>
+      <w:r>
+        <w:rPr>
+          <w:rFonts w:ascii="Courier New" w:eastAsia="Times New Roman" w:hAnsi="Courier New" w:cs="Courier New"/>
+          <w:color w:val="A5C261"/>
+          <w:sz w:val="20"/>
+          <w:szCs w:val="20"/>
+          <w:lang w:val="ro-RO" w:eastAsia="ro-RO"/>
+        </w:rPr>
+        <w:t xml:space="preserve">"form-control" </w:t>
+      </w:r>
+      <w:r>
+        <w:rPr>
+          <w:rFonts w:ascii="Courier New" w:eastAsia="Times New Roman" w:hAnsi="Courier New" w:cs="Courier New"/>
+          <w:color w:val="BABABA"/>
+          <w:sz w:val="20"/>
+          <w:szCs w:val="20"/>
+          <w:lang w:val="ro-RO" w:eastAsia="ro-RO"/>
+        </w:rPr>
+        <w:t>id=</w:t>
+      </w:r>
+      <w:r>
+        <w:rPr>
+          <w:rFonts w:ascii="Courier New" w:eastAsia="Times New Roman" w:hAnsi="Courier New" w:cs="Courier New"/>
+          <w:color w:val="A5C261"/>
+          <w:sz w:val="20"/>
+          <w:szCs w:val="20"/>
+          <w:lang w:val="ro-RO" w:eastAsia="ro-RO"/>
+        </w:rPr>
+        <w:t xml:space="preserve">"testOrder" </w:t>
+      </w:r>
+      <w:r>
+        <w:rPr>
+          <w:rFonts w:ascii="Courier New" w:eastAsia="Times New Roman" w:hAnsi="Courier New" w:cs="Courier New"/>
+          <w:color w:val="BABABA"/>
+          <w:sz w:val="20"/>
+          <w:szCs w:val="20"/>
+          <w:lang w:val="ro-RO" w:eastAsia="ro-RO"/>
+        </w:rPr>
+        <w:t>name=</w:t>
+      </w:r>
+      <w:r>
+        <w:rPr>
+          <w:rFonts w:ascii="Courier New" w:eastAsia="Times New Roman" w:hAnsi="Courier New" w:cs="Courier New"/>
+          <w:color w:val="A5C261"/>
+          <w:sz w:val="20"/>
+          <w:szCs w:val="20"/>
+          <w:lang w:val="ro-RO" w:eastAsia="ro-RO"/>
+        </w:rPr>
+        <w:t>"testOrder"</w:t>
+      </w:r>
+      <w:r>
+        <w:rPr>
+          <w:rFonts w:ascii="Courier New" w:eastAsia="Times New Roman" w:hAnsi="Courier New" w:cs="Courier New"/>
+          <w:color w:val="E8BF6A"/>
+          <w:sz w:val="20"/>
+          <w:szCs w:val="20"/>
+          <w:lang w:val="ro-RO" w:eastAsia="ro-RO"/>
+        </w:rPr>
+        <w:t>&gt;</w:t>
+      </w:r>
+      <w:r>
+        <w:rPr>
+          <w:rFonts w:ascii="Courier New" w:eastAsia="Times New Roman" w:hAnsi="Courier New" w:cs="Courier New"/>
+          <w:color w:val="E8BF6A"/>
+          <w:sz w:val="20"/>
+          <w:szCs w:val="20"/>
+          <w:lang w:val="ro-RO" w:eastAsia="ro-RO"/>
+        </w:rPr>
+        <w:br/>
+        <w:t xml:space="preserve">        &lt;option </w:t>
+      </w:r>
+      <w:r>
+        <w:rPr>
+          <w:rFonts w:ascii="Courier New" w:eastAsia="Times New Roman" w:hAnsi="Courier New" w:cs="Courier New"/>
+          <w:color w:val="BABABA"/>
+          <w:sz w:val="20"/>
+          <w:szCs w:val="20"/>
+          <w:lang w:val="ro-RO" w:eastAsia="ro-RO"/>
+        </w:rPr>
+        <w:t>value=</w:t>
+      </w:r>
+      <w:r>
+        <w:rPr>
+          <w:rFonts w:ascii="Courier New" w:eastAsia="Times New Roman" w:hAnsi="Courier New" w:cs="Courier New"/>
+          <w:color w:val="A5C261"/>
+          <w:sz w:val="20"/>
+          <w:szCs w:val="20"/>
+          <w:lang w:val="ro-RO" w:eastAsia="ro-RO"/>
+        </w:rPr>
+        <w:t>""</w:t>
+      </w:r>
+      <w:r>
+        <w:rPr>
+          <w:rFonts w:ascii="Courier New" w:eastAsia="Times New Roman" w:hAnsi="Courier New" w:cs="Courier New"/>
+          <w:color w:val="E8BF6A"/>
+          <w:sz w:val="20"/>
+          <w:szCs w:val="20"/>
+          <w:lang w:val="ro-RO" w:eastAsia="ro-RO"/>
+        </w:rPr>
+        <w:t>&gt;</w:t>
+      </w:r>
+      <w:r>
+        <w:rPr>
+          <w:rFonts w:ascii="Courier New" w:eastAsia="Times New Roman" w:hAnsi="Courier New" w:cs="Courier New"/>
+          <w:color w:val="A9B7C6"/>
+          <w:sz w:val="20"/>
+          <w:szCs w:val="20"/>
+          <w:lang w:val="ro-RO" w:eastAsia="ro-RO"/>
+        </w:rPr>
+        <w:t>Select Trip</w:t>
+      </w:r>
+      <w:r>
+        <w:rPr>
+          <w:rFonts w:ascii="Courier New" w:eastAsia="Times New Roman" w:hAnsi="Courier New" w:cs="Courier New"/>
+          <w:color w:val="E8BF6A"/>
+          <w:sz w:val="20"/>
+          <w:szCs w:val="20"/>
+          <w:lang w:val="ro-RO" w:eastAsia="ro-RO"/>
+        </w:rPr>
+        <w:t>&lt;/option&gt;</w:t>
+      </w:r>
+      <w:r>
+        <w:rPr>
+          <w:rFonts w:ascii="Courier New" w:eastAsia="Times New Roman" w:hAnsi="Courier New" w:cs="Courier New"/>
+          <w:color w:val="E8BF6A"/>
+          <w:sz w:val="20"/>
+          <w:szCs w:val="20"/>
+          <w:lang w:val="ro-RO" w:eastAsia="ro-RO"/>
+        </w:rPr>
+        <w:br/>
+        <w:t xml:space="preserve">        &lt;option </w:t>
+      </w:r>
+      <w:r>
+        <w:rPr>
+          <w:rFonts w:ascii="Courier New" w:eastAsia="Times New Roman" w:hAnsi="Courier New" w:cs="Courier New"/>
+          <w:color w:val="9876AA"/>
+          <w:sz w:val="20"/>
+          <w:szCs w:val="20"/>
+          <w:lang w:val="ro-RO" w:eastAsia="ro-RO"/>
+        </w:rPr>
+        <w:t>th</w:t>
+      </w:r>
+      <w:r>
+        <w:rPr>
+          <w:rFonts w:ascii="Courier New" w:eastAsia="Times New Roman" w:hAnsi="Courier New" w:cs="Courier New"/>
+          <w:color w:val="BABABA"/>
+          <w:sz w:val="20"/>
+          <w:szCs w:val="20"/>
+          <w:lang w:val="ro-RO" w:eastAsia="ro-RO"/>
+        </w:rPr>
+        <w:t>:each=</w:t>
+      </w:r>
+      <w:r>
+        <w:rPr>
+          <w:rFonts w:ascii="Courier New" w:eastAsia="Times New Roman" w:hAnsi="Courier New" w:cs="Courier New"/>
+          <w:color w:val="A5C261"/>
+          <w:sz w:val="20"/>
+          <w:szCs w:val="20"/>
+          <w:lang w:val="ro-RO" w:eastAsia="ro-RO"/>
+        </w:rPr>
+        <w:t>"trip : ${trips}"</w:t>
+      </w:r>
+      <w:r>
+        <w:rPr>
+          <w:rFonts w:ascii="Courier New" w:eastAsia="Times New Roman" w:hAnsi="Courier New" w:cs="Courier New"/>
+          <w:color w:val="A5C261"/>
+          <w:sz w:val="20"/>
+          <w:szCs w:val="20"/>
+          <w:lang w:val="ro-RO" w:eastAsia="ro-RO"/>
+        </w:rPr>
+        <w:br/>
+        <w:t xml:space="preserve">                </w:t>
+      </w:r>
+      <w:r>
+        <w:rPr>
+          <w:rFonts w:ascii="Courier New" w:eastAsia="Times New Roman" w:hAnsi="Courier New" w:cs="Courier New"/>
+          <w:color w:val="9876AA"/>
+          <w:sz w:val="20"/>
+          <w:szCs w:val="20"/>
+          <w:lang w:val="ro-RO" w:eastAsia="ro-RO"/>
+        </w:rPr>
+        <w:t>th</w:t>
+      </w:r>
+      <w:r>
+        <w:rPr>
+          <w:rFonts w:ascii="Courier New" w:eastAsia="Times New Roman" w:hAnsi="Courier New" w:cs="Courier New"/>
+          <w:color w:val="BABABA"/>
+          <w:sz w:val="20"/>
+          <w:szCs w:val="20"/>
+          <w:lang w:val="ro-RO" w:eastAsia="ro-RO"/>
+        </w:rPr>
+        <w:t>:value=</w:t>
+      </w:r>
+      <w:r>
+        <w:rPr>
+          <w:rFonts w:ascii="Courier New" w:eastAsia="Times New Roman" w:hAnsi="Courier New" w:cs="Courier New"/>
+          <w:color w:val="A5C261"/>
+          <w:sz w:val="20"/>
+          <w:szCs w:val="20"/>
+          <w:lang w:val="ro-RO" w:eastAsia="ro-RO"/>
+        </w:rPr>
+        <w:t>"${trip.name}"</w:t>
+      </w:r>
+      <w:r>
+        <w:rPr>
+          <w:rFonts w:ascii="Courier New" w:eastAsia="Times New Roman" w:hAnsi="Courier New" w:cs="Courier New"/>
+          <w:color w:val="A5C261"/>
+          <w:sz w:val="20"/>
+          <w:szCs w:val="20"/>
+          <w:lang w:val="ro-RO" w:eastAsia="ro-RO"/>
+        </w:rPr>
+        <w:br/>
+      </w:r>
+      <w:r>
+        <w:rPr>
+          <w:rFonts w:ascii="Courier New" w:eastAsia="Times New Roman" w:hAnsi="Courier New" w:cs="Courier New"/>
+          <w:color w:val="A5C261"/>
+          <w:sz w:val="20"/>
+          <w:szCs w:val="20"/>
+          <w:lang w:val="ro-RO" w:eastAsia="ro-RO"/>
+        </w:rPr>
+        <w:lastRenderedPageBreak/>
+        <w:t xml:space="preserve">                </w:t>
+      </w:r>
+      <w:r>
+        <w:rPr>
+          <w:rFonts w:ascii="Courier New" w:eastAsia="Times New Roman" w:hAnsi="Courier New" w:cs="Courier New"/>
+          <w:color w:val="9876AA"/>
+          <w:sz w:val="20"/>
+          <w:szCs w:val="20"/>
+          <w:lang w:val="ro-RO" w:eastAsia="ro-RO"/>
+        </w:rPr>
+        <w:t>th</w:t>
+      </w:r>
+      <w:r>
+        <w:rPr>
+          <w:rFonts w:ascii="Courier New" w:eastAsia="Times New Roman" w:hAnsi="Courier New" w:cs="Courier New"/>
+          <w:color w:val="BABABA"/>
+          <w:sz w:val="20"/>
+          <w:szCs w:val="20"/>
+          <w:lang w:val="ro-RO" w:eastAsia="ro-RO"/>
+        </w:rPr>
+        <w:t>:text=</w:t>
+      </w:r>
+      <w:r>
+        <w:rPr>
+          <w:rFonts w:ascii="Courier New" w:eastAsia="Times New Roman" w:hAnsi="Courier New" w:cs="Courier New"/>
+          <w:color w:val="A5C261"/>
+          <w:sz w:val="20"/>
+          <w:szCs w:val="20"/>
+          <w:lang w:val="ro-RO" w:eastAsia="ro-RO"/>
+        </w:rPr>
+        <w:t>"${trip.name}"</w:t>
+      </w:r>
+      <w:r>
+        <w:rPr>
+          <w:rFonts w:ascii="Courier New" w:eastAsia="Times New Roman" w:hAnsi="Courier New" w:cs="Courier New"/>
+          <w:color w:val="E8BF6A"/>
+          <w:sz w:val="20"/>
+          <w:szCs w:val="20"/>
+          <w:lang w:val="ro-RO" w:eastAsia="ro-RO"/>
+        </w:rPr>
+        <w:t>&gt;</w:t>
+      </w:r>
+      <w:r>
+        <w:rPr>
+          <w:rFonts w:ascii="Courier New" w:eastAsia="Times New Roman" w:hAnsi="Courier New" w:cs="Courier New"/>
+          <w:color w:val="E8BF6A"/>
+          <w:sz w:val="20"/>
+          <w:szCs w:val="20"/>
+          <w:lang w:val="ro-RO" w:eastAsia="ro-RO"/>
+        </w:rPr>
+        <w:br/>
+        <w:t xml:space="preserve">        &lt;/option&gt;</w:t>
+      </w:r>
+      <w:r>
+        <w:rPr>
+          <w:rFonts w:ascii="Courier New" w:eastAsia="Times New Roman" w:hAnsi="Courier New" w:cs="Courier New"/>
+          <w:color w:val="E8BF6A"/>
+          <w:sz w:val="20"/>
+          <w:szCs w:val="20"/>
+          <w:lang w:val="ro-RO" w:eastAsia="ro-RO"/>
+        </w:rPr>
+        <w:br/>
+        <w:t xml:space="preserve">    &lt;/select&gt;</w:t>
+      </w:r>
+      <w:r>
+        <w:rPr>
+          <w:rFonts w:ascii="Courier New" w:eastAsia="Times New Roman" w:hAnsi="Courier New" w:cs="Courier New"/>
+          <w:color w:val="E8BF6A"/>
+          <w:sz w:val="20"/>
+          <w:szCs w:val="20"/>
+          <w:lang w:val="ro-RO" w:eastAsia="ro-RO"/>
+        </w:rPr>
+        <w:br/>
+        <w:t>&lt;/div&gt;</w:t>
+      </w:r>
+    </w:p>
+    <w:p>
+      <w:pPr>
+        <w:rPr>
+          <w:color w:val="FF0000"/>
+          <w:lang w:val="ro-RO"/>
+        </w:rPr>
+      </w:pPr>
+    </w:p>
+    <w:p>
+      <w:pPr>
+        <w:rPr>
+          <w:color w:val="FF0000"/>
+          <w:lang w:val="ro-RO"/>
+        </w:rPr>
+      </w:pPr>
+    </w:p>
+    <w:p>
+      <w:pPr>
+        <w:pStyle w:val="HTMLPreformatted"/>
+        <w:shd w:val="clear" w:color="auto" w:fill="2B2B2B"/>
+        <w:rPr>
+          <w:color w:val="A9B7C6"/>
+        </w:rPr>
+      </w:pPr>
+      <w:r>
+        <w:rPr>
+          <w:color w:val="E8BF6A"/>
+        </w:rPr>
+        <w:t xml:space="preserve">&lt;select </w:t>
+      </w:r>
+      <w:r>
+        <w:rPr>
+          <w:color w:val="9876AA"/>
+        </w:rPr>
+        <w:t>th</w:t>
+      </w:r>
+      <w:r>
+        <w:rPr>
+          <w:color w:val="BABABA"/>
+        </w:rPr>
+        <w:t>:field=</w:t>
+      </w:r>
+      <w:r>
+        <w:rPr>
+          <w:color w:val="A5C261"/>
+        </w:rPr>
+        <w:t>"*{trips}"</w:t>
+      </w:r>
+      <w:r>
+        <w:rPr>
+          <w:color w:val="E8BF6A"/>
+        </w:rPr>
+        <w:t>&gt;</w:t>
+      </w:r>
+      <w:r>
+        <w:rPr>
+          <w:color w:val="E8BF6A"/>
+        </w:rPr>
+        <w:br/>
+        <w:t xml:space="preserve">    &lt;option </w:t>
+      </w:r>
+      <w:r>
+        <w:rPr>
+          <w:color w:val="BABABA"/>
+        </w:rPr>
+        <w:t>value=</w:t>
+      </w:r>
+      <w:r>
+        <w:rPr>
+          <w:color w:val="A5C261"/>
+        </w:rPr>
+        <w:t>""</w:t>
+      </w:r>
+      <w:r>
+        <w:rPr>
+          <w:color w:val="E8BF6A"/>
+        </w:rPr>
+        <w:t>&gt;</w:t>
+      </w:r>
+      <w:r>
+        <w:rPr>
+          <w:color w:val="A9B7C6"/>
+        </w:rPr>
+        <w:t>Select Trip</w:t>
+      </w:r>
+      <w:r>
+        <w:rPr>
+          <w:color w:val="E8BF6A"/>
+        </w:rPr>
+        <w:t>&lt;/option&gt;</w:t>
+      </w:r>
+      <w:r>
+        <w:rPr>
+          <w:color w:val="E8BF6A"/>
+        </w:rPr>
+        <w:br/>
+        <w:t xml:space="preserve">    &lt;option </w:t>
+      </w:r>
+      <w:r>
+        <w:rPr>
+          <w:color w:val="9876AA"/>
+        </w:rPr>
+        <w:t>th</w:t>
+      </w:r>
+      <w:r>
+        <w:rPr>
+          <w:color w:val="BABABA"/>
+        </w:rPr>
+        <w:t>:each=</w:t>
+      </w:r>
+      <w:r>
+        <w:rPr>
+          <w:color w:val="A5C261"/>
+        </w:rPr>
+        <w:t>"trip : ${trips}"</w:t>
+      </w:r>
+      <w:r>
+        <w:rPr>
+          <w:color w:val="A5C261"/>
+        </w:rPr>
+        <w:br/>
+        <w:t xml:space="preserve">            </w:t>
+      </w:r>
+      <w:r>
+        <w:rPr>
+          <w:color w:val="9876AA"/>
+        </w:rPr>
+        <w:t>th</w:t>
+      </w:r>
+      <w:r>
+        <w:rPr>
+          <w:color w:val="BABABA"/>
+        </w:rPr>
+        <w:t>:value=</w:t>
+      </w:r>
+      <w:r>
+        <w:rPr>
+          <w:color w:val="A5C261"/>
+        </w:rPr>
+        <w:t>"${trip.title}"</w:t>
+      </w:r>
+      <w:r>
+        <w:rPr>
+          <w:color w:val="A5C261"/>
+        </w:rPr>
+        <w:br/>
+        <w:t xml:space="preserve">            </w:t>
+      </w:r>
+      <w:r>
+        <w:rPr>
+          <w:color w:val="9876AA"/>
+        </w:rPr>
+        <w:t>th</w:t>
+      </w:r>
+      <w:r>
+        <w:rPr>
+          <w:color w:val="BABABA"/>
+        </w:rPr>
+        <w:t>:text=</w:t>
+      </w:r>
+      <w:r>
+        <w:rPr>
+          <w:color w:val="A5C261"/>
+        </w:rPr>
+        <w:t>"${trip.title}"</w:t>
+      </w:r>
+      <w:r>
+        <w:rPr>
+          <w:color w:val="E8BF6A"/>
+        </w:rPr>
+        <w:t>&gt;</w:t>
+      </w:r>
+      <w:r>
+        <w:rPr>
+          <w:color w:val="E8BF6A"/>
+        </w:rPr>
+        <w:br/>
+        <w:t xml:space="preserve">    &lt;/option&gt;</w:t>
+      </w:r>
+      <w:r>
+        <w:rPr>
+          <w:color w:val="E8BF6A"/>
+        </w:rPr>
+        <w:br/>
+        <w:t>&lt;/select&gt;</w:t>
+      </w:r>
+    </w:p>
+    <w:p>
+      <w:pPr>
+        <w:rPr>
+          <w:color w:val="FF0000"/>
+          <w:lang w:val="ro-RO"/>
+        </w:rPr>
+      </w:pPr>
+      <w:bookmarkStart w:id="0" w:name="_GoBack"/>
+      <w:bookmarkEnd w:id="0"/>
     </w:p>
     <w:sectPr>
       <w:pgSz w:w="12240" w:h="15840"/>
       <w:pgMar w:top="1440" w:right="1440" w:bottom="1440" w:left="1440" w:header="708" w:footer="708" w:gutter="0"/>
-      <w:cols w:space="708" w:num="1"/>
-      <w:docGrid w:linePitch="360" w:charSpace="0"/>
+      <w:cols w:space="708"/>
+      <w:docGrid w:linePitch="360"/>
     </w:sectPr>
   </w:body>
 </w:document>
 </file>
 
 <file path=word/numbering.xml><?xml version="1.0" encoding="utf-8"?>
-<w:numbering xmlns:wpc="http://schemas.microsoft.com/office/word/2010/wordprocessingCanvas" xmlns:mc="http://schemas.openxmlformats.org/markup-compatibility/2006" xmlns:o="urn:schemas-microsoft-com:office:office" xmlns:r="http://schemas.openxmlformats.org/officeDocument/2006/relationships" xmlns:m="http://schemas.openxmlformats.org/officeDocument/2006/math" xmlns:v="urn:schemas-microsoft-com:vml" xmlns:wp14="http://schemas.microsoft.com/office/word/2010/wordprocessingDrawing" xmlns:wp="http://schemas.openxmlformats.org/drawingml/2006/wordprocessingDrawing" xmlns:w10="urn:schemas-microsoft-com:office:word" xmlns:w="http://schemas.openxmlformats.org/wordprocessingml/2006/main" xmlns:w14="http://schemas.microsoft.com/office/word/2010/wordml" xmlns:wpg="http://schemas.microsoft.com/office/word/2010/wordprocessingGroup" xmlns:wpi="http://schemas.microsoft.com/office/word/2010/wordprocessingInk" xmlns:wne="http://schemas.microsoft.com/office/word/2006/wordml" xmlns:wps="http://schemas.microsoft.com/office/word/2010/wordprocessingShape" mc:Ignorable="w14 wp14">
-  <w:abstractNum w:abstractNumId="0">
+<w:numbering xmlns:wpc="http://schemas.microsoft.com/office/word/2010/wordprocessingCanvas" xmlns:cx="http://schemas.microsoft.com/office/drawing/2014/chartex" xmlns:cx1="http://schemas.microsoft.com/office/drawing/2015/9/8/chartex" xmlns:cx2="http://schemas.microsoft.com/office/drawing/2015/10/21/chartex" xmlns:cx3="http://schemas.microsoft.com/office/drawing/2016/5/9/chartex" xmlns:cx4="http://schemas.microsoft.com/office/drawing/2016/5/10/chartex" xmlns:cx5="http://schemas.microsoft.com/office/drawing/2016/5/11/chartex" xmlns:cx6="http://schemas.microsoft.com/office/drawing/2016/5/12/chartex" xmlns:cx7="http://schemas.microsoft.com/office/drawing/2016/5/13/chartex" xmlns:cx8="http://schemas.microsoft.com/office/drawing/2016/5/14/chartex" xmlns:mc="http://schemas.openxmlformats.org/markup-compatibility/2006" xmlns:aink="http://schemas.microsoft.com/office/drawing/2016/ink" xmlns:am3d="http://schemas.microsoft.com/office/drawing/2017/model3d" xmlns:o="urn:schemas-microsoft-com:office:office" xmlns:r="http://schemas.openxmlformats.org/officeDocument/2006/relationships" xmlns:m="http://schemas.openxmlformats.org/officeDocument/2006/math" xmlns:v="urn:schemas-microsoft-com:vml" xmlns:wp14="http://schemas.microsoft.com/office/word/2010/wordprocessingDrawing" xmlns:wp="http://schemas.openxmlformats.org/drawingml/2006/wordprocessingDrawing" xmlns:w10="urn:schemas-microsoft-com:office:word" xmlns:w="http://schemas.openxmlformats.org/wordprocessingml/2006/main" xmlns:w14="http://schemas.microsoft.com/office/word/2010/wordml" xmlns:w15="http://schemas.microsoft.com/office/word/2012/wordml" xmlns:w16cid="http://schemas.microsoft.com/office/word/2016/wordml/cid" xmlns:w16se="http://schemas.microsoft.com/office/word/2015/wordml/symex" xmlns:wpg="http://schemas.microsoft.com/office/word/2010/wordprocessingGroup" xmlns:wpi="http://schemas.microsoft.com/office/word/2010/wordprocessingInk" xmlns:wne="http://schemas.microsoft.com/office/word/2006/wordml" xmlns:wps="http://schemas.microsoft.com/office/word/2010/wordprocessingShape" mc:Ignorable="w14 w15 w16se w16cid wp14">
+  <w:abstractNum w:abstractNumId="0" w15:restartNumberingAfterBreak="0">
     <w:nsid w:val="155211D0"/>
     <w:multiLevelType w:val="multilevel"/>
     <w:tmpl w:val="155211D0"/>
-    <w:lvl w:ilvl="0" w:tentative="0">
-      <w:start w:val="0"/>
+    <w:lvl w:ilvl="0">
       <w:numFmt w:val="bullet"/>
       <w:lvlText w:val="-"/>
       <w:lvlJc w:val="left"/>
@@ -674,10 +1459,10 @@
         <w:ind w:left="720" w:hanging="360"/>
       </w:pPr>
       <w:rPr>
-        <w:rFonts w:hint="default" w:ascii="Arial" w:hAnsi="Arial" w:cs="Arial" w:eastAsiaTheme="minorHAnsi"/>
+        <w:rFonts w:ascii="Arial" w:eastAsiaTheme="minorHAnsi" w:hAnsi="Arial" w:cs="Arial" w:hint="default"/>
       </w:rPr>
     </w:lvl>
-    <w:lvl w:ilvl="1" w:tentative="0">
+    <w:lvl w:ilvl="1">
       <w:start w:val="1"/>
       <w:numFmt w:val="bullet"/>
       <w:lvlText w:val="o"/>
@@ -686,10 +1471,10 @@
         <w:ind w:left="1440" w:hanging="360"/>
       </w:pPr>
       <w:rPr>
-        <w:rFonts w:hint="default" w:ascii="Courier New" w:hAnsi="Courier New" w:cs="Courier New"/>
+        <w:rFonts w:ascii="Courier New" w:hAnsi="Courier New" w:cs="Courier New" w:hint="default"/>
       </w:rPr>
     </w:lvl>
-    <w:lvl w:ilvl="2" w:tentative="0">
+    <w:lvl w:ilvl="2">
       <w:start w:val="1"/>
       <w:numFmt w:val="bullet"/>
       <w:lvlText w:val=""/>
@@ -698,10 +1483,10 @@
         <w:ind w:left="2160" w:hanging="360"/>
       </w:pPr>
       <w:rPr>
-        <w:rFonts w:hint="default" w:ascii="Wingdings" w:hAnsi="Wingdings"/>
+        <w:rFonts w:ascii="Wingdings" w:hAnsi="Wingdings" w:hint="default"/>
       </w:rPr>
     </w:lvl>
-    <w:lvl w:ilvl="3" w:tentative="0">
+    <w:lvl w:ilvl="3">
       <w:start w:val="1"/>
       <w:numFmt w:val="bullet"/>
       <w:lvlText w:val=""/>
@@ -710,10 +1495,10 @@
         <w:ind w:left="2880" w:hanging="360"/>
       </w:pPr>
       <w:rPr>
-        <w:rFonts w:hint="default" w:ascii="Symbol" w:hAnsi="Symbol"/>
+        <w:rFonts w:ascii="Symbol" w:hAnsi="Symbol" w:hint="default"/>
       </w:rPr>
     </w:lvl>
-    <w:lvl w:ilvl="4" w:tentative="0">
+    <w:lvl w:ilvl="4">
       <w:start w:val="1"/>
       <w:numFmt w:val="bullet"/>
       <w:lvlText w:val="o"/>
@@ -722,10 +1507,10 @@
         <w:ind w:left="3600" w:hanging="360"/>
       </w:pPr>
       <w:rPr>
-        <w:rFonts w:hint="default" w:ascii="Courier New" w:hAnsi="Courier New" w:cs="Courier New"/>
+        <w:rFonts w:ascii="Courier New" w:hAnsi="Courier New" w:cs="Courier New" w:hint="default"/>
       </w:rPr>
     </w:lvl>
-    <w:lvl w:ilvl="5" w:tentative="0">
+    <w:lvl w:ilvl="5">
       <w:start w:val="1"/>
       <w:numFmt w:val="bullet"/>
       <w:lvlText w:val=""/>
@@ -734,10 +1519,10 @@
         <w:ind w:left="4320" w:hanging="360"/>
       </w:pPr>
       <w:rPr>
-        <w:rFonts w:hint="default" w:ascii="Wingdings" w:hAnsi="Wingdings"/>
+        <w:rFonts w:ascii="Wingdings" w:hAnsi="Wingdings" w:hint="default"/>
       </w:rPr>
     </w:lvl>
-    <w:lvl w:ilvl="6" w:tentative="0">
+    <w:lvl w:ilvl="6">
       <w:start w:val="1"/>
       <w:numFmt w:val="bullet"/>
       <w:lvlText w:val=""/>
@@ -746,10 +1531,10 @@
         <w:ind w:left="5040" w:hanging="360"/>
       </w:pPr>
       <w:rPr>
-        <w:rFonts w:hint="default" w:ascii="Symbol" w:hAnsi="Symbol"/>
+        <w:rFonts w:ascii="Symbol" w:hAnsi="Symbol" w:hint="default"/>
       </w:rPr>
     </w:lvl>
-    <w:lvl w:ilvl="7" w:tentative="0">
+    <w:lvl w:ilvl="7">
       <w:start w:val="1"/>
       <w:numFmt w:val="bullet"/>
       <w:lvlText w:val="o"/>
@@ -758,10 +1543,10 @@
         <w:ind w:left="5760" w:hanging="360"/>
       </w:pPr>
       <w:rPr>
-        <w:rFonts w:hint="default" w:ascii="Courier New" w:hAnsi="Courier New" w:cs="Courier New"/>
+        <w:rFonts w:ascii="Courier New" w:hAnsi="Courier New" w:cs="Courier New" w:hint="default"/>
       </w:rPr>
     </w:lvl>
-    <w:lvl w:ilvl="8" w:tentative="0">
+    <w:lvl w:ilvl="8">
       <w:start w:val="1"/>
       <w:numFmt w:val="bullet"/>
       <w:lvlText w:val=""/>
@@ -770,7 +1555,7 @@
         <w:ind w:left="6480" w:hanging="360"/>
       </w:pPr>
       <w:rPr>
-        <w:rFonts w:hint="default" w:ascii="Wingdings" w:hAnsi="Wingdings"/>
+        <w:rFonts w:ascii="Wingdings" w:hAnsi="Wingdings" w:hint="default"/>
       </w:rPr>
     </w:lvl>
   </w:abstractNum>
@@ -781,285 +1566,412 @@
 </file>
 
 <file path=word/styles.xml><?xml version="1.0" encoding="utf-8"?>
-<w:styles xmlns:mc="http://schemas.openxmlformats.org/markup-compatibility/2006" xmlns:o="urn:schemas-microsoft-com:office:office" xmlns:r="http://schemas.openxmlformats.org/officeDocument/2006/relationships" xmlns:m="http://schemas.openxmlformats.org/officeDocument/2006/math" xmlns:v="urn:schemas-microsoft-com:vml" xmlns:w="http://schemas.openxmlformats.org/wordprocessingml/2006/main" xmlns:w14="http://schemas.microsoft.com/office/word/2010/wordml" xmlns:w10="urn:schemas-microsoft-com:office:word" xmlns:sl="http://schemas.openxmlformats.org/schemaLibrary/2006/main" mc:Ignorable="w14">
+<w:styles xmlns:mc="http://schemas.openxmlformats.org/markup-compatibility/2006" xmlns:r="http://schemas.openxmlformats.org/officeDocument/2006/relationships" xmlns:w="http://schemas.openxmlformats.org/wordprocessingml/2006/main" xmlns:w14="http://schemas.microsoft.com/office/word/2010/wordml" xmlns:w15="http://schemas.microsoft.com/office/word/2012/wordml" xmlns:w16cid="http://schemas.microsoft.com/office/word/2016/wordml/cid" xmlns:w16se="http://schemas.microsoft.com/office/word/2015/wordml/symex" mc:Ignorable="w14 w15 w16se w16cid">
   <w:docDefaults>
     <w:rPrDefault>
       <w:rPr>
-        <w:rFonts w:ascii="Arial" w:hAnsi="Arial" w:eastAsiaTheme="minorHAnsi" w:cstheme="minorBidi"/>
+        <w:rFonts w:ascii="Arial" w:eastAsiaTheme="minorHAnsi" w:hAnsi="Arial" w:cstheme="minorBidi"/>
+        <w:lang w:val="ro-RO" w:eastAsia="ro-RO" w:bidi="ar-SA"/>
       </w:rPr>
     </w:rPrDefault>
+    <w:pPrDefault>
+      <w:pPr>
+        <w:spacing w:after="160" w:line="259" w:lineRule="auto"/>
+      </w:pPr>
+    </w:pPrDefault>
   </w:docDefaults>
-  <w:latentStyles w:count="260" w:defQFormat="0" w:defUnhideWhenUsed="1" w:defSemiHidden="1" w:defUIPriority="99" w:defLockedState="0">
-    <w:lsdException w:qFormat="1" w:unhideWhenUsed="0" w:uiPriority="0" w:semiHidden="0" w:name="Normal"/>
-    <w:lsdException w:qFormat="1" w:unhideWhenUsed="0" w:uiPriority="9" w:semiHidden="0" w:name="heading 1"/>
-    <w:lsdException w:qFormat="1" w:uiPriority="9" w:semiHidden="0" w:name="heading 2"/>
-    <w:lsdException w:qFormat="1" w:uiPriority="9" w:name="heading 3"/>
-    <w:lsdException w:qFormat="1" w:uiPriority="9" w:name="heading 4"/>
-    <w:lsdException w:qFormat="1" w:uiPriority="9" w:name="heading 5"/>
-    <w:lsdException w:qFormat="1" w:uiPriority="9" w:name="heading 6"/>
-    <w:lsdException w:qFormat="1" w:uiPriority="9" w:name="heading 7"/>
-    <w:lsdException w:qFormat="1" w:uiPriority="9" w:name="heading 8"/>
-    <w:lsdException w:qFormat="1" w:uiPriority="9" w:name="heading 9"/>
-    <w:lsdException w:uiPriority="99" w:name="index 1"/>
-    <w:lsdException w:uiPriority="99" w:name="index 2"/>
-    <w:lsdException w:uiPriority="99" w:name="index 3"/>
-    <w:lsdException w:uiPriority="99" w:name="index 4"/>
-    <w:lsdException w:uiPriority="99" w:name="index 5"/>
-    <w:lsdException w:uiPriority="99" w:name="index 6"/>
-    <w:lsdException w:uiPriority="99" w:name="index 7"/>
-    <w:lsdException w:uiPriority="99" w:name="index 8"/>
-    <w:lsdException w:uiPriority="99" w:name="index 9"/>
-    <w:lsdException w:uiPriority="39" w:name="toc 1"/>
-    <w:lsdException w:uiPriority="39" w:name="toc 2"/>
-    <w:lsdException w:uiPriority="39" w:name="toc 3"/>
-    <w:lsdException w:uiPriority="39" w:name="toc 4"/>
-    <w:lsdException w:uiPriority="39" w:name="toc 5"/>
-    <w:lsdException w:uiPriority="39" w:name="toc 6"/>
-    <w:lsdException w:uiPriority="39" w:name="toc 7"/>
-    <w:lsdException w:uiPriority="39" w:name="toc 8"/>
-    <w:lsdException w:uiPriority="39" w:name="toc 9"/>
-    <w:lsdException w:uiPriority="99" w:name="Normal Indent"/>
-    <w:lsdException w:uiPriority="99" w:name="footnote text"/>
-    <w:lsdException w:uiPriority="99" w:name="annotation text"/>
-    <w:lsdException w:uiPriority="99" w:name="header"/>
-    <w:lsdException w:uiPriority="99" w:name="footer"/>
-    <w:lsdException w:uiPriority="99" w:name="index heading"/>
-    <w:lsdException w:qFormat="1" w:uiPriority="35" w:name="caption"/>
-    <w:lsdException w:uiPriority="99" w:name="table of figures"/>
-    <w:lsdException w:uiPriority="99" w:name="envelope address"/>
-    <w:lsdException w:uiPriority="99" w:name="envelope return"/>
-    <w:lsdException w:uiPriority="99" w:name="footnote reference"/>
-    <w:lsdException w:uiPriority="99" w:name="annotation reference"/>
-    <w:lsdException w:uiPriority="99" w:name="line number"/>
-    <w:lsdException w:uiPriority="99" w:name="page number"/>
-    <w:lsdException w:uiPriority="99" w:name="endnote reference"/>
-    <w:lsdException w:uiPriority="99" w:name="endnote text"/>
-    <w:lsdException w:uiPriority="99" w:name="table of authorities"/>
-    <w:lsdException w:uiPriority="99" w:name="macro"/>
-    <w:lsdException w:uiPriority="99" w:name="toa heading"/>
-    <w:lsdException w:uiPriority="99" w:name="List"/>
-    <w:lsdException w:uiPriority="99" w:name="List Bullet"/>
-    <w:lsdException w:uiPriority="99" w:name="List Number"/>
-    <w:lsdException w:uiPriority="99" w:name="List 2"/>
-    <w:lsdException w:uiPriority="99" w:name="List 3"/>
-    <w:lsdException w:uiPriority="99" w:name="List 4"/>
-    <w:lsdException w:uiPriority="99" w:name="List 5"/>
-    <w:lsdException w:uiPriority="99" w:name="List Bullet 2"/>
-    <w:lsdException w:uiPriority="99" w:name="List Bullet 3"/>
-    <w:lsdException w:uiPriority="99" w:name="List Bullet 4"/>
-    <w:lsdException w:uiPriority="99" w:name="List Bullet 5"/>
-    <w:lsdException w:uiPriority="99" w:name="List Number 2"/>
-    <w:lsdException w:uiPriority="99" w:name="List Number 3"/>
-    <w:lsdException w:uiPriority="99" w:name="List Number 4"/>
-    <w:lsdException w:uiPriority="99" w:name="List Number 5"/>
-    <w:lsdException w:qFormat="1" w:unhideWhenUsed="0" w:uiPriority="10" w:semiHidden="0" w:name="Title"/>
-    <w:lsdException w:uiPriority="99" w:name="Closing"/>
-    <w:lsdException w:uiPriority="99" w:name="Signature"/>
-    <w:lsdException w:uiPriority="1" w:name="Default Paragraph Font"/>
-    <w:lsdException w:uiPriority="99" w:name="Body Text"/>
-    <w:lsdException w:uiPriority="99" w:name="Body Text Indent"/>
-    <w:lsdException w:uiPriority="99" w:name="List Continue"/>
-    <w:lsdException w:uiPriority="99" w:name="List Continue 2"/>
-    <w:lsdException w:uiPriority="99" w:name="List Continue 3"/>
-    <w:lsdException w:uiPriority="99" w:name="List Continue 4"/>
-    <w:lsdException w:uiPriority="99" w:name="List Continue 5"/>
-    <w:lsdException w:uiPriority="99" w:name="Message Header"/>
-    <w:lsdException w:qFormat="1" w:unhideWhenUsed="0" w:uiPriority="11" w:semiHidden="0" w:name="Subtitle"/>
-    <w:lsdException w:uiPriority="99" w:name="Salutation"/>
-    <w:lsdException w:uiPriority="99" w:name="Date"/>
-    <w:lsdException w:uiPriority="99" w:name="Body Text First Indent"/>
-    <w:lsdException w:uiPriority="99" w:name="Body Text First Indent 2"/>
-    <w:lsdException w:uiPriority="99" w:name="Note Heading"/>
-    <w:lsdException w:uiPriority="99" w:name="Body Text 2"/>
-    <w:lsdException w:uiPriority="99" w:name="Body Text 3"/>
-    <w:lsdException w:uiPriority="99" w:name="Body Text Indent 2"/>
-    <w:lsdException w:uiPriority="99" w:name="Body Text Indent 3"/>
-    <w:lsdException w:uiPriority="99" w:name="Block Text"/>
-    <w:lsdException w:uiPriority="99" w:name="Hyperlink"/>
-    <w:lsdException w:uiPriority="99" w:name="FollowedHyperlink"/>
-    <w:lsdException w:qFormat="1" w:unhideWhenUsed="0" w:uiPriority="22" w:semiHidden="0" w:name="Strong"/>
-    <w:lsdException w:qFormat="1" w:unhideWhenUsed="0" w:uiPriority="20" w:semiHidden="0" w:name="Emphasis"/>
-    <w:lsdException w:uiPriority="99" w:name="Document Map"/>
-    <w:lsdException w:uiPriority="99" w:name="Plain Text"/>
-    <w:lsdException w:uiPriority="99" w:name="E-mail Signature"/>
-    <w:lsdException w:uiPriority="99" w:name="Normal (Web)"/>
-    <w:lsdException w:uiPriority="99" w:name="HTML Acronym"/>
-    <w:lsdException w:uiPriority="99" w:name="HTML Address"/>
-    <w:lsdException w:uiPriority="99" w:name="HTML Cite"/>
-    <w:lsdException w:uiPriority="99" w:name="HTML Code"/>
-    <w:lsdException w:uiPriority="99" w:name="HTML Definition"/>
-    <w:lsdException w:uiPriority="99" w:name="HTML Keyboard"/>
-    <w:lsdException w:uiPriority="99" w:name="HTML Preformatted"/>
-    <w:lsdException w:uiPriority="99" w:name="HTML Sample"/>
-    <w:lsdException w:uiPriority="99" w:name="HTML Typewriter"/>
-    <w:lsdException w:uiPriority="99" w:name="HTML Variable"/>
-    <w:lsdException w:qFormat="1" w:uiPriority="99" w:name="Normal Table"/>
-    <w:lsdException w:uiPriority="99" w:name="annotation subject"/>
-    <w:lsdException w:uiPriority="99" w:name="Table Simple 1"/>
-    <w:lsdException w:uiPriority="99" w:name="Table Simple 2"/>
-    <w:lsdException w:uiPriority="99" w:name="Table Simple 3"/>
-    <w:lsdException w:uiPriority="99" w:name="Table Classic 1"/>
-    <w:lsdException w:uiPriority="99" w:name="Table Classic 2"/>
-    <w:lsdException w:uiPriority="99" w:name="Table Classic 3"/>
-    <w:lsdException w:uiPriority="99" w:name="Table Classic 4"/>
-    <w:lsdException w:uiPriority="99" w:name="Table Colorful 1"/>
-    <w:lsdException w:uiPriority="99" w:name="Table Colorful 2"/>
-    <w:lsdException w:uiPriority="99" w:name="Table Colorful 3"/>
-    <w:lsdException w:uiPriority="99" w:name="Table Columns 1"/>
-    <w:lsdException w:uiPriority="99" w:name="Table Columns 2"/>
-    <w:lsdException w:uiPriority="99" w:name="Table Columns 3"/>
-    <w:lsdException w:uiPriority="99" w:name="Table Columns 4"/>
-    <w:lsdException w:uiPriority="99" w:name="Table Columns 5"/>
-    <w:lsdException w:uiPriority="99" w:name="Table Grid 1"/>
-    <w:lsdException w:uiPriority="99" w:name="Table Grid 2"/>
-    <w:lsdException w:uiPriority="99" w:name="Table Grid 3"/>
-    <w:lsdException w:uiPriority="99" w:name="Table Grid 4"/>
-    <w:lsdException w:uiPriority="99" w:name="Table Grid 5"/>
-    <w:lsdException w:uiPriority="99" w:name="Table Grid 6"/>
-    <w:lsdException w:uiPriority="99" w:name="Table Grid 7"/>
-    <w:lsdException w:uiPriority="99" w:name="Table Grid 8"/>
-    <w:lsdException w:uiPriority="99" w:name="Table List 1"/>
-    <w:lsdException w:uiPriority="99" w:name="Table List 2"/>
-    <w:lsdException w:uiPriority="99" w:name="Table List 3"/>
-    <w:lsdException w:uiPriority="99" w:name="Table List 4"/>
-    <w:lsdException w:uiPriority="99" w:name="Table List 5"/>
-    <w:lsdException w:uiPriority="99" w:name="Table List 6"/>
-    <w:lsdException w:uiPriority="99" w:name="Table List 7"/>
-    <w:lsdException w:uiPriority="99" w:name="Table List 8"/>
-    <w:lsdException w:uiPriority="99" w:name="Table 3D effects 1"/>
-    <w:lsdException w:uiPriority="99" w:name="Table 3D effects 2"/>
-    <w:lsdException w:uiPriority="99" w:name="Table 3D effects 3"/>
-    <w:lsdException w:uiPriority="99" w:name="Table Contemporary"/>
-    <w:lsdException w:uiPriority="99" w:name="Table Elegant"/>
-    <w:lsdException w:uiPriority="99" w:name="Table Professional"/>
-    <w:lsdException w:uiPriority="99" w:name="Table Subtle 1"/>
-    <w:lsdException w:uiPriority="99" w:name="Table Subtle 2"/>
-    <w:lsdException w:uiPriority="99" w:name="Table Web 1"/>
-    <w:lsdException w:uiPriority="99" w:name="Table Web 2"/>
-    <w:lsdException w:uiPriority="99" w:name="Table Web 3"/>
-    <w:lsdException w:uiPriority="99" w:name="Balloon Text"/>
-    <w:lsdException w:unhideWhenUsed="0" w:uiPriority="59" w:semiHidden="0" w:name="Table Grid"/>
-    <w:lsdException w:uiPriority="99" w:name="Table Theme"/>
-    <w:lsdException w:unhideWhenUsed="0" w:uiPriority="60" w:semiHidden="0" w:name="Light Shading"/>
-    <w:lsdException w:unhideWhenUsed="0" w:uiPriority="61" w:semiHidden="0" w:name="Light List"/>
-    <w:lsdException w:unhideWhenUsed="0" w:uiPriority="62" w:semiHidden="0" w:name="Light Grid"/>
-    <w:lsdException w:unhideWhenUsed="0" w:uiPriority="63" w:semiHidden="0" w:name="Medium Shading 1"/>
-    <w:lsdException w:unhideWhenUsed="0" w:uiPriority="64" w:semiHidden="0" w:name="Medium Shading 2"/>
-    <w:lsdException w:unhideWhenUsed="0" w:uiPriority="65" w:semiHidden="0" w:name="Medium List 1"/>
-    <w:lsdException w:unhideWhenUsed="0" w:uiPriority="66" w:semiHidden="0" w:name="Medium List 2"/>
-    <w:lsdException w:unhideWhenUsed="0" w:uiPriority="67" w:semiHidden="0" w:name="Medium Grid 1"/>
-    <w:lsdException w:unhideWhenUsed="0" w:uiPriority="68" w:semiHidden="0" w:name="Medium Grid 2"/>
-    <w:lsdException w:unhideWhenUsed="0" w:uiPriority="69" w:semiHidden="0" w:name="Medium Grid 3"/>
-    <w:lsdException w:unhideWhenUsed="0" w:uiPriority="70" w:semiHidden="0" w:name="Dark List"/>
-    <w:lsdException w:unhideWhenUsed="0" w:uiPriority="71" w:semiHidden="0" w:name="Colorful Shading"/>
-    <w:lsdException w:unhideWhenUsed="0" w:uiPriority="72" w:semiHidden="0" w:name="Colorful List"/>
-    <w:lsdException w:unhideWhenUsed="0" w:uiPriority="73" w:semiHidden="0" w:name="Colorful Grid"/>
-    <w:lsdException w:unhideWhenUsed="0" w:uiPriority="60" w:semiHidden="0" w:name="Light Shading Accent 1"/>
-    <w:lsdException w:unhideWhenUsed="0" w:uiPriority="61" w:semiHidden="0" w:name="Light List Accent 1"/>
-    <w:lsdException w:unhideWhenUsed="0" w:uiPriority="62" w:semiHidden="0" w:name="Light Grid Accent 1"/>
-    <w:lsdException w:unhideWhenUsed="0" w:uiPriority="63" w:semiHidden="0" w:name="Medium Shading 1 Accent 1"/>
-    <w:lsdException w:unhideWhenUsed="0" w:uiPriority="64" w:semiHidden="0" w:name="Medium Shading 2 Accent 1"/>
-    <w:lsdException w:unhideWhenUsed="0" w:uiPriority="65" w:semiHidden="0" w:name="Medium List 1 Accent 1"/>
-    <w:lsdException w:unhideWhenUsed="0" w:uiPriority="66" w:semiHidden="0" w:name="Medium List 2 Accent 1"/>
-    <w:lsdException w:unhideWhenUsed="0" w:uiPriority="67" w:semiHidden="0" w:name="Medium Grid 1 Accent 1"/>
-    <w:lsdException w:unhideWhenUsed="0" w:uiPriority="68" w:semiHidden="0" w:name="Medium Grid 2 Accent 1"/>
-    <w:lsdException w:unhideWhenUsed="0" w:uiPriority="69" w:semiHidden="0" w:name="Medium Grid 3 Accent 1"/>
-    <w:lsdException w:unhideWhenUsed="0" w:uiPriority="70" w:semiHidden="0" w:name="Dark List Accent 1"/>
-    <w:lsdException w:unhideWhenUsed="0" w:uiPriority="71" w:semiHidden="0" w:name="Colorful Shading Accent 1"/>
-    <w:lsdException w:unhideWhenUsed="0" w:uiPriority="72" w:semiHidden="0" w:name="Colorful List Accent 1"/>
-    <w:lsdException w:unhideWhenUsed="0" w:uiPriority="73" w:semiHidden="0" w:name="Colorful Grid Accent 1"/>
-    <w:lsdException w:unhideWhenUsed="0" w:uiPriority="60" w:semiHidden="0" w:name="Light Shading Accent 2"/>
-    <w:lsdException w:unhideWhenUsed="0" w:uiPriority="61" w:semiHidden="0" w:name="Light List Accent 2"/>
-    <w:lsdException w:unhideWhenUsed="0" w:uiPriority="62" w:semiHidden="0" w:name="Light Grid Accent 2"/>
-    <w:lsdException w:unhideWhenUsed="0" w:uiPriority="63" w:semiHidden="0" w:name="Medium Shading 1 Accent 2"/>
-    <w:lsdException w:unhideWhenUsed="0" w:uiPriority="64" w:semiHidden="0" w:name="Medium Shading 2 Accent 2"/>
-    <w:lsdException w:unhideWhenUsed="0" w:uiPriority="65" w:semiHidden="0" w:name="Medium List 1 Accent 2"/>
-    <w:lsdException w:unhideWhenUsed="0" w:uiPriority="66" w:semiHidden="0" w:name="Medium List 2 Accent 2"/>
-    <w:lsdException w:unhideWhenUsed="0" w:uiPriority="67" w:semiHidden="0" w:name="Medium Grid 1 Accent 2"/>
-    <w:lsdException w:unhideWhenUsed="0" w:uiPriority="68" w:semiHidden="0" w:name="Medium Grid 2 Accent 2"/>
-    <w:lsdException w:unhideWhenUsed="0" w:uiPriority="69" w:semiHidden="0" w:name="Medium Grid 3 Accent 2"/>
-    <w:lsdException w:unhideWhenUsed="0" w:uiPriority="70" w:semiHidden="0" w:name="Dark List Accent 2"/>
-    <w:lsdException w:unhideWhenUsed="0" w:uiPriority="71" w:semiHidden="0" w:name="Colorful Shading Accent 2"/>
-    <w:lsdException w:unhideWhenUsed="0" w:uiPriority="72" w:semiHidden="0" w:name="Colorful List Accent 2"/>
-    <w:lsdException w:unhideWhenUsed="0" w:uiPriority="73" w:semiHidden="0" w:name="Colorful Grid Accent 2"/>
-    <w:lsdException w:unhideWhenUsed="0" w:uiPriority="60" w:semiHidden="0" w:name="Light Shading Accent 3"/>
-    <w:lsdException w:unhideWhenUsed="0" w:uiPriority="61" w:semiHidden="0" w:name="Light List Accent 3"/>
-    <w:lsdException w:unhideWhenUsed="0" w:uiPriority="62" w:semiHidden="0" w:name="Light Grid Accent 3"/>
-    <w:lsdException w:unhideWhenUsed="0" w:uiPriority="63" w:semiHidden="0" w:name="Medium Shading 1 Accent 3"/>
-    <w:lsdException w:unhideWhenUsed="0" w:uiPriority="64" w:semiHidden="0" w:name="Medium Shading 2 Accent 3"/>
-    <w:lsdException w:unhideWhenUsed="0" w:uiPriority="65" w:semiHidden="0" w:name="Medium List 1 Accent 3"/>
-    <w:lsdException w:unhideWhenUsed="0" w:uiPriority="66" w:semiHidden="0" w:name="Medium List 2 Accent 3"/>
-    <w:lsdException w:unhideWhenUsed="0" w:uiPriority="67" w:semiHidden="0" w:name="Medium Grid 1 Accent 3"/>
-    <w:lsdException w:unhideWhenUsed="0" w:uiPriority="68" w:semiHidden="0" w:name="Medium Grid 2 Accent 3"/>
-    <w:lsdException w:unhideWhenUsed="0" w:uiPriority="69" w:semiHidden="0" w:name="Medium Grid 3 Accent 3"/>
-    <w:lsdException w:unhideWhenUsed="0" w:uiPriority="70" w:semiHidden="0" w:name="Dark List Accent 3"/>
-    <w:lsdException w:unhideWhenUsed="0" w:uiPriority="71" w:semiHidden="0" w:name="Colorful Shading Accent 3"/>
-    <w:lsdException w:unhideWhenUsed="0" w:uiPriority="72" w:semiHidden="0" w:name="Colorful List Accent 3"/>
-    <w:lsdException w:unhideWhenUsed="0" w:uiPriority="73" w:semiHidden="0" w:name="Colorful Grid Accent 3"/>
-    <w:lsdException w:unhideWhenUsed="0" w:uiPriority="60" w:semiHidden="0" w:name="Light Shading Accent 4"/>
-    <w:lsdException w:unhideWhenUsed="0" w:uiPriority="61" w:semiHidden="0" w:name="Light List Accent 4"/>
-    <w:lsdException w:unhideWhenUsed="0" w:uiPriority="62" w:semiHidden="0" w:name="Light Grid Accent 4"/>
-    <w:lsdException w:unhideWhenUsed="0" w:uiPriority="63" w:semiHidden="0" w:name="Medium Shading 1 Accent 4"/>
-    <w:lsdException w:unhideWhenUsed="0" w:uiPriority="64" w:semiHidden="0" w:name="Medium Shading 2 Accent 4"/>
-    <w:lsdException w:unhideWhenUsed="0" w:uiPriority="65" w:semiHidden="0" w:name="Medium List 1 Accent 4"/>
-    <w:lsdException w:unhideWhenUsed="0" w:uiPriority="66" w:semiHidden="0" w:name="Medium List 2 Accent 4"/>
-    <w:lsdException w:unhideWhenUsed="0" w:uiPriority="67" w:semiHidden="0" w:name="Medium Grid 1 Accent 4"/>
-    <w:lsdException w:unhideWhenUsed="0" w:uiPriority="68" w:semiHidden="0" w:name="Medium Grid 2 Accent 4"/>
-    <w:lsdException w:unhideWhenUsed="0" w:uiPriority="69" w:semiHidden="0" w:name="Medium Grid 3 Accent 4"/>
-    <w:lsdException w:unhideWhenUsed="0" w:uiPriority="70" w:semiHidden="0" w:name="Dark List Accent 4"/>
-    <w:lsdException w:unhideWhenUsed="0" w:uiPriority="71" w:semiHidden="0" w:name="Colorful Shading Accent 4"/>
-    <w:lsdException w:unhideWhenUsed="0" w:uiPriority="72" w:semiHidden="0" w:name="Colorful List Accent 4"/>
-    <w:lsdException w:unhideWhenUsed="0" w:uiPriority="73" w:semiHidden="0" w:name="Colorful Grid Accent 4"/>
-    <w:lsdException w:unhideWhenUsed="0" w:uiPriority="60" w:semiHidden="0" w:name="Light Shading Accent 5"/>
-    <w:lsdException w:unhideWhenUsed="0" w:uiPriority="61" w:semiHidden="0" w:name="Light List Accent 5"/>
-    <w:lsdException w:unhideWhenUsed="0" w:uiPriority="62" w:semiHidden="0" w:name="Light Grid Accent 5"/>
-    <w:lsdException w:unhideWhenUsed="0" w:uiPriority="63" w:semiHidden="0" w:name="Medium Shading 1 Accent 5"/>
-    <w:lsdException w:unhideWhenUsed="0" w:uiPriority="64" w:semiHidden="0" w:name="Medium Shading 2 Accent 5"/>
-    <w:lsdException w:unhideWhenUsed="0" w:uiPriority="65" w:semiHidden="0" w:name="Medium List 1 Accent 5"/>
-    <w:lsdException w:unhideWhenUsed="0" w:uiPriority="66" w:semiHidden="0" w:name="Medium List 2 Accent 5"/>
-    <w:lsdException w:unhideWhenUsed="0" w:uiPriority="67" w:semiHidden="0" w:name="Medium Grid 1 Accent 5"/>
-    <w:lsdException w:unhideWhenUsed="0" w:uiPriority="68" w:semiHidden="0" w:name="Medium Grid 2 Accent 5"/>
-    <w:lsdException w:unhideWhenUsed="0" w:uiPriority="69" w:semiHidden="0" w:name="Medium Grid 3 Accent 5"/>
-    <w:lsdException w:unhideWhenUsed="0" w:uiPriority="70" w:semiHidden="0" w:name="Dark List Accent 5"/>
-    <w:lsdException w:unhideWhenUsed="0" w:uiPriority="71" w:semiHidden="0" w:name="Colorful Shading Accent 5"/>
-    <w:lsdException w:unhideWhenUsed="0" w:uiPriority="72" w:semiHidden="0" w:name="Colorful List Accent 5"/>
-    <w:lsdException w:unhideWhenUsed="0" w:uiPriority="73" w:semiHidden="0" w:name="Colorful Grid Accent 5"/>
-    <w:lsdException w:unhideWhenUsed="0" w:uiPriority="60" w:semiHidden="0" w:name="Light Shading Accent 6"/>
-    <w:lsdException w:unhideWhenUsed="0" w:uiPriority="61" w:semiHidden="0" w:name="Light List Accent 6"/>
-    <w:lsdException w:unhideWhenUsed="0" w:uiPriority="62" w:semiHidden="0" w:name="Light Grid Accent 6"/>
-    <w:lsdException w:unhideWhenUsed="0" w:uiPriority="63" w:semiHidden="0" w:name="Medium Shading 1 Accent 6"/>
-    <w:lsdException w:unhideWhenUsed="0" w:uiPriority="64" w:semiHidden="0" w:name="Medium Shading 2 Accent 6"/>
-    <w:lsdException w:unhideWhenUsed="0" w:uiPriority="65" w:semiHidden="0" w:name="Medium List 1 Accent 6"/>
-    <w:lsdException w:unhideWhenUsed="0" w:uiPriority="66" w:semiHidden="0" w:name="Medium List 2 Accent 6"/>
-    <w:lsdException w:unhideWhenUsed="0" w:uiPriority="67" w:semiHidden="0" w:name="Medium Grid 1 Accent 6"/>
-    <w:lsdException w:unhideWhenUsed="0" w:uiPriority="68" w:semiHidden="0" w:name="Medium Grid 2 Accent 6"/>
-    <w:lsdException w:unhideWhenUsed="0" w:uiPriority="69" w:semiHidden="0" w:name="Medium Grid 3 Accent 6"/>
-    <w:lsdException w:unhideWhenUsed="0" w:uiPriority="70" w:semiHidden="0" w:name="Dark List Accent 6"/>
-    <w:lsdException w:unhideWhenUsed="0" w:uiPriority="71" w:semiHidden="0" w:name="Colorful Shading Accent 6"/>
-    <w:lsdException w:unhideWhenUsed="0" w:uiPriority="72" w:semiHidden="0" w:name="Colorful List Accent 6"/>
-    <w:lsdException w:unhideWhenUsed="0" w:uiPriority="73" w:semiHidden="0" w:name="Colorful Grid Accent 6"/>
+  <w:latentStyles w:defLockedState="0" w:defUIPriority="99" w:defSemiHidden="0" w:defUnhideWhenUsed="0" w:defQFormat="0" w:count="375">
+    <w:lsdException w:name="Normal" w:uiPriority="0" w:qFormat="1"/>
+    <w:lsdException w:name="heading 1" w:uiPriority="9" w:qFormat="1"/>
+    <w:lsdException w:name="heading 2" w:uiPriority="9" w:unhideWhenUsed="1" w:qFormat="1"/>
+    <w:lsdException w:name="heading 3" w:semiHidden="1" w:uiPriority="9" w:unhideWhenUsed="1" w:qFormat="1"/>
+    <w:lsdException w:name="heading 4" w:semiHidden="1" w:uiPriority="9" w:unhideWhenUsed="1" w:qFormat="1"/>
+    <w:lsdException w:name="heading 5" w:semiHidden="1" w:uiPriority="9" w:unhideWhenUsed="1" w:qFormat="1"/>
+    <w:lsdException w:name="heading 6" w:semiHidden="1" w:uiPriority="9" w:unhideWhenUsed="1" w:qFormat="1"/>
+    <w:lsdException w:name="heading 7" w:semiHidden="1" w:uiPriority="9" w:unhideWhenUsed="1" w:qFormat="1"/>
+    <w:lsdException w:name="heading 8" w:semiHidden="1" w:uiPriority="9" w:unhideWhenUsed="1" w:qFormat="1"/>
+    <w:lsdException w:name="heading 9" w:semiHidden="1" w:uiPriority="9" w:unhideWhenUsed="1" w:qFormat="1"/>
+    <w:lsdException w:name="index 1" w:semiHidden="1" w:unhideWhenUsed="1"/>
+    <w:lsdException w:name="index 2" w:semiHidden="1" w:unhideWhenUsed="1"/>
+    <w:lsdException w:name="index 3" w:semiHidden="1" w:unhideWhenUsed="1"/>
+    <w:lsdException w:name="index 4" w:semiHidden="1" w:unhideWhenUsed="1"/>
+    <w:lsdException w:name="index 5" w:semiHidden="1" w:unhideWhenUsed="1"/>
+    <w:lsdException w:name="index 6" w:semiHidden="1" w:unhideWhenUsed="1"/>
+    <w:lsdException w:name="index 7" w:semiHidden="1" w:unhideWhenUsed="1"/>
+    <w:lsdException w:name="index 8" w:semiHidden="1" w:unhideWhenUsed="1"/>
+    <w:lsdException w:name="index 9" w:semiHidden="1" w:unhideWhenUsed="1"/>
+    <w:lsdException w:name="toc 1" w:semiHidden="1" w:uiPriority="39" w:unhideWhenUsed="1"/>
+    <w:lsdException w:name="toc 2" w:semiHidden="1" w:uiPriority="39" w:unhideWhenUsed="1"/>
+    <w:lsdException w:name="toc 3" w:semiHidden="1" w:uiPriority="39" w:unhideWhenUsed="1"/>
+    <w:lsdException w:name="toc 4" w:semiHidden="1" w:uiPriority="39" w:unhideWhenUsed="1"/>
+    <w:lsdException w:name="toc 5" w:semiHidden="1" w:uiPriority="39" w:unhideWhenUsed="1"/>
+    <w:lsdException w:name="toc 6" w:semiHidden="1" w:uiPriority="39" w:unhideWhenUsed="1"/>
+    <w:lsdException w:name="toc 7" w:semiHidden="1" w:uiPriority="39" w:unhideWhenUsed="1"/>
+    <w:lsdException w:name="toc 8" w:semiHidden="1" w:uiPriority="39" w:unhideWhenUsed="1"/>
+    <w:lsdException w:name="toc 9" w:semiHidden="1" w:uiPriority="39" w:unhideWhenUsed="1"/>
+    <w:lsdException w:name="Normal Indent" w:semiHidden="1" w:unhideWhenUsed="1"/>
+    <w:lsdException w:name="footnote text" w:semiHidden="1" w:unhideWhenUsed="1"/>
+    <w:lsdException w:name="annotation text" w:semiHidden="1" w:unhideWhenUsed="1"/>
+    <w:lsdException w:name="header" w:semiHidden="1" w:unhideWhenUsed="1"/>
+    <w:lsdException w:name="footer" w:semiHidden="1" w:unhideWhenUsed="1"/>
+    <w:lsdException w:name="index heading" w:semiHidden="1" w:unhideWhenUsed="1"/>
+    <w:lsdException w:name="caption" w:semiHidden="1" w:uiPriority="35" w:unhideWhenUsed="1" w:qFormat="1"/>
+    <w:lsdException w:name="table of figures" w:semiHidden="1" w:unhideWhenUsed="1"/>
+    <w:lsdException w:name="envelope address" w:semiHidden="1" w:unhideWhenUsed="1"/>
+    <w:lsdException w:name="envelope return" w:semiHidden="1" w:unhideWhenUsed="1"/>
+    <w:lsdException w:name="footnote reference" w:semiHidden="1" w:unhideWhenUsed="1"/>
+    <w:lsdException w:name="annotation reference" w:semiHidden="1" w:unhideWhenUsed="1"/>
+    <w:lsdException w:name="line number" w:semiHidden="1" w:unhideWhenUsed="1"/>
+    <w:lsdException w:name="page number" w:semiHidden="1" w:unhideWhenUsed="1"/>
+    <w:lsdException w:name="endnote reference" w:semiHidden="1" w:unhideWhenUsed="1"/>
+    <w:lsdException w:name="endnote text" w:semiHidden="1" w:unhideWhenUsed="1"/>
+    <w:lsdException w:name="table of authorities" w:semiHidden="1" w:unhideWhenUsed="1"/>
+    <w:lsdException w:name="macro" w:semiHidden="1" w:unhideWhenUsed="1"/>
+    <w:lsdException w:name="toa heading" w:semiHidden="1" w:unhideWhenUsed="1"/>
+    <w:lsdException w:name="List" w:semiHidden="1" w:unhideWhenUsed="1"/>
+    <w:lsdException w:name="List Bullet" w:semiHidden="1" w:unhideWhenUsed="1"/>
+    <w:lsdException w:name="List Number" w:semiHidden="1" w:unhideWhenUsed="1"/>
+    <w:lsdException w:name="List 2" w:semiHidden="1" w:unhideWhenUsed="1"/>
+    <w:lsdException w:name="List 3" w:semiHidden="1" w:unhideWhenUsed="1"/>
+    <w:lsdException w:name="List 4" w:semiHidden="1" w:unhideWhenUsed="1"/>
+    <w:lsdException w:name="List 5" w:semiHidden="1" w:unhideWhenUsed="1"/>
+    <w:lsdException w:name="List Bullet 2" w:semiHidden="1" w:unhideWhenUsed="1"/>
+    <w:lsdException w:name="List Bullet 3" w:semiHidden="1" w:unhideWhenUsed="1"/>
+    <w:lsdException w:name="List Bullet 4" w:semiHidden="1" w:unhideWhenUsed="1"/>
+    <w:lsdException w:name="List Bullet 5" w:semiHidden="1" w:unhideWhenUsed="1"/>
+    <w:lsdException w:name="List Number 2" w:semiHidden="1" w:unhideWhenUsed="1"/>
+    <w:lsdException w:name="List Number 3" w:semiHidden="1" w:unhideWhenUsed="1"/>
+    <w:lsdException w:name="List Number 4" w:semiHidden="1" w:unhideWhenUsed="1"/>
+    <w:lsdException w:name="List Number 5" w:semiHidden="1" w:unhideWhenUsed="1"/>
+    <w:lsdException w:name="Title" w:uiPriority="10" w:qFormat="1"/>
+    <w:lsdException w:name="Closing" w:semiHidden="1" w:unhideWhenUsed="1"/>
+    <w:lsdException w:name="Signature" w:semiHidden="1" w:unhideWhenUsed="1"/>
+    <w:lsdException w:name="Default Paragraph Font" w:semiHidden="1" w:uiPriority="1" w:unhideWhenUsed="1"/>
+    <w:lsdException w:name="Body Text" w:semiHidden="1" w:unhideWhenUsed="1"/>
+    <w:lsdException w:name="Body Text Indent" w:semiHidden="1" w:unhideWhenUsed="1"/>
+    <w:lsdException w:name="List Continue" w:semiHidden="1" w:unhideWhenUsed="1"/>
+    <w:lsdException w:name="List Continue 2" w:semiHidden="1" w:unhideWhenUsed="1"/>
+    <w:lsdException w:name="List Continue 3" w:semiHidden="1" w:unhideWhenUsed="1"/>
+    <w:lsdException w:name="List Continue 4" w:semiHidden="1" w:unhideWhenUsed="1"/>
+    <w:lsdException w:name="List Continue 5" w:semiHidden="1" w:unhideWhenUsed="1"/>
+    <w:lsdException w:name="Message Header" w:semiHidden="1" w:unhideWhenUsed="1"/>
+    <w:lsdException w:name="Subtitle" w:uiPriority="11" w:qFormat="1"/>
+    <w:lsdException w:name="Salutation" w:semiHidden="1" w:unhideWhenUsed="1"/>
+    <w:lsdException w:name="Date" w:semiHidden="1" w:unhideWhenUsed="1"/>
+    <w:lsdException w:name="Body Text First Indent" w:semiHidden="1" w:unhideWhenUsed="1"/>
+    <w:lsdException w:name="Body Text First Indent 2" w:semiHidden="1" w:unhideWhenUsed="1"/>
+    <w:lsdException w:name="Note Heading" w:semiHidden="1" w:unhideWhenUsed="1"/>
+    <w:lsdException w:name="Body Text 2" w:semiHidden="1" w:unhideWhenUsed="1"/>
+    <w:lsdException w:name="Body Text 3" w:semiHidden="1" w:unhideWhenUsed="1"/>
+    <w:lsdException w:name="Body Text Indent 2" w:semiHidden="1" w:unhideWhenUsed="1"/>
+    <w:lsdException w:name="Body Text Indent 3" w:semiHidden="1" w:unhideWhenUsed="1"/>
+    <w:lsdException w:name="Block Text" w:semiHidden="1" w:unhideWhenUsed="1"/>
+    <w:lsdException w:name="Hyperlink" w:semiHidden="1" w:unhideWhenUsed="1"/>
+    <w:lsdException w:name="FollowedHyperlink" w:semiHidden="1" w:unhideWhenUsed="1"/>
+    <w:lsdException w:name="Strong" w:uiPriority="22" w:qFormat="1"/>
+    <w:lsdException w:name="Emphasis" w:uiPriority="20" w:qFormat="1"/>
+    <w:lsdException w:name="Document Map" w:semiHidden="1" w:unhideWhenUsed="1"/>
+    <w:lsdException w:name="Plain Text" w:semiHidden="1" w:unhideWhenUsed="1"/>
+    <w:lsdException w:name="E-mail Signature" w:semiHidden="1" w:unhideWhenUsed="1"/>
+    <w:lsdException w:name="HTML Top of Form" w:semiHidden="1" w:unhideWhenUsed="1"/>
+    <w:lsdException w:name="HTML Bottom of Form" w:semiHidden="1" w:unhideWhenUsed="1"/>
+    <w:lsdException w:name="Normal (Web)" w:semiHidden="1" w:unhideWhenUsed="1"/>
+    <w:lsdException w:name="HTML Acronym" w:semiHidden="1" w:unhideWhenUsed="1"/>
+    <w:lsdException w:name="HTML Address" w:semiHidden="1" w:unhideWhenUsed="1"/>
+    <w:lsdException w:name="HTML Cite" w:semiHidden="1" w:unhideWhenUsed="1"/>
+    <w:lsdException w:name="HTML Code" w:semiHidden="1" w:unhideWhenUsed="1"/>
+    <w:lsdException w:name="HTML Definition" w:semiHidden="1" w:unhideWhenUsed="1"/>
+    <w:lsdException w:name="HTML Keyboard" w:semiHidden="1" w:unhideWhenUsed="1"/>
+    <w:lsdException w:name="HTML Preformatted" w:semiHidden="1" w:unhideWhenUsed="1"/>
+    <w:lsdException w:name="HTML Sample" w:semiHidden="1" w:unhideWhenUsed="1"/>
+    <w:lsdException w:name="HTML Typewriter" w:semiHidden="1" w:unhideWhenUsed="1"/>
+    <w:lsdException w:name="HTML Variable" w:semiHidden="1" w:unhideWhenUsed="1"/>
+    <w:lsdException w:name="Normal Table" w:semiHidden="1" w:unhideWhenUsed="1" w:qFormat="1"/>
+    <w:lsdException w:name="annotation subject" w:semiHidden="1" w:unhideWhenUsed="1"/>
+    <w:lsdException w:name="No List" w:semiHidden="1" w:unhideWhenUsed="1"/>
+    <w:lsdException w:name="Outline List 1" w:semiHidden="1" w:unhideWhenUsed="1"/>
+    <w:lsdException w:name="Outline List 2" w:semiHidden="1" w:unhideWhenUsed="1"/>
+    <w:lsdException w:name="Outline List 3" w:semiHidden="1" w:unhideWhenUsed="1"/>
+    <w:lsdException w:name="Table Simple 1" w:semiHidden="1" w:unhideWhenUsed="1"/>
+    <w:lsdException w:name="Table Simple 2" w:semiHidden="1" w:unhideWhenUsed="1"/>
+    <w:lsdException w:name="Table Simple 3" w:semiHidden="1" w:unhideWhenUsed="1"/>
+    <w:lsdException w:name="Table Classic 1" w:semiHidden="1" w:unhideWhenUsed="1"/>
+    <w:lsdException w:name="Table Classic 2" w:semiHidden="1" w:unhideWhenUsed="1"/>
+    <w:lsdException w:name="Table Classic 3" w:semiHidden="1" w:unhideWhenUsed="1"/>
+    <w:lsdException w:name="Table Classic 4" w:semiHidden="1" w:unhideWhenUsed="1"/>
+    <w:lsdException w:name="Table Colorful 1" w:semiHidden="1" w:unhideWhenUsed="1"/>
+    <w:lsdException w:name="Table Colorful 2" w:semiHidden="1" w:unhideWhenUsed="1"/>
+    <w:lsdException w:name="Table Colorful 3" w:semiHidden="1" w:unhideWhenUsed="1"/>
+    <w:lsdException w:name="Table Columns 1" w:semiHidden="1" w:unhideWhenUsed="1"/>
+    <w:lsdException w:name="Table Columns 2" w:semiHidden="1" w:unhideWhenUsed="1"/>
+    <w:lsdException w:name="Table Columns 3" w:semiHidden="1" w:unhideWhenUsed="1"/>
+    <w:lsdException w:name="Table Columns 4" w:semiHidden="1" w:unhideWhenUsed="1"/>
+    <w:lsdException w:name="Table Columns 5" w:semiHidden="1" w:unhideWhenUsed="1"/>
+    <w:lsdException w:name="Table Grid 1" w:semiHidden="1" w:unhideWhenUsed="1"/>
+    <w:lsdException w:name="Table Grid 2" w:semiHidden="1" w:unhideWhenUsed="1"/>
+    <w:lsdException w:name="Table Grid 3" w:semiHidden="1" w:unhideWhenUsed="1"/>
+    <w:lsdException w:name="Table Grid 4" w:semiHidden="1" w:unhideWhenUsed="1"/>
+    <w:lsdException w:name="Table Grid 5" w:semiHidden="1" w:unhideWhenUsed="1"/>
+    <w:lsdException w:name="Table Grid 6" w:semiHidden="1" w:unhideWhenUsed="1"/>
+    <w:lsdException w:name="Table Grid 7" w:semiHidden="1" w:unhideWhenUsed="1"/>
+    <w:lsdException w:name="Table Grid 8" w:semiHidden="1" w:unhideWhenUsed="1"/>
+    <w:lsdException w:name="Table List 1" w:semiHidden="1" w:unhideWhenUsed="1"/>
+    <w:lsdException w:name="Table List 2" w:semiHidden="1" w:unhideWhenUsed="1"/>
+    <w:lsdException w:name="Table List 3" w:semiHidden="1" w:unhideWhenUsed="1"/>
+    <w:lsdException w:name="Table List 4" w:semiHidden="1" w:unhideWhenUsed="1"/>
+    <w:lsdException w:name="Table List 5" w:semiHidden="1" w:unhideWhenUsed="1"/>
+    <w:lsdException w:name="Table List 6" w:semiHidden="1" w:unhideWhenUsed="1"/>
+    <w:lsdException w:name="Table List 7" w:semiHidden="1" w:unhideWhenUsed="1"/>
+    <w:lsdException w:name="Table List 8" w:semiHidden="1" w:unhideWhenUsed="1"/>
+    <w:lsdException w:name="Table 3D effects 1" w:semiHidden="1" w:unhideWhenUsed="1"/>
+    <w:lsdException w:name="Table 3D effects 2" w:semiHidden="1" w:unhideWhenUsed="1"/>
+    <w:lsdException w:name="Table 3D effects 3" w:semiHidden="1" w:unhideWhenUsed="1"/>
+    <w:lsdException w:name="Table Contemporary" w:semiHidden="1" w:unhideWhenUsed="1"/>
+    <w:lsdException w:name="Table Elegant" w:semiHidden="1" w:unhideWhenUsed="1"/>
+    <w:lsdException w:name="Table Professional" w:semiHidden="1" w:unhideWhenUsed="1"/>
+    <w:lsdException w:name="Table Subtle 1" w:semiHidden="1" w:unhideWhenUsed="1"/>
+    <w:lsdException w:name="Table Subtle 2" w:semiHidden="1" w:unhideWhenUsed="1"/>
+    <w:lsdException w:name="Table Web 1" w:semiHidden="1" w:unhideWhenUsed="1"/>
+    <w:lsdException w:name="Table Web 2" w:semiHidden="1" w:unhideWhenUsed="1"/>
+    <w:lsdException w:name="Table Web 3" w:semiHidden="1" w:unhideWhenUsed="1"/>
+    <w:lsdException w:name="Balloon Text" w:semiHidden="1" w:unhideWhenUsed="1"/>
+    <w:lsdException w:name="Table Grid" w:uiPriority="59"/>
+    <w:lsdException w:name="Table Theme" w:semiHidden="1" w:unhideWhenUsed="1"/>
+    <w:lsdException w:name="Placeholder Text" w:semiHidden="1"/>
+    <w:lsdException w:name="Light Shading" w:uiPriority="60"/>
+    <w:lsdException w:name="Light List" w:uiPriority="61"/>
+    <w:lsdException w:name="Light Grid" w:uiPriority="62"/>
+    <w:lsdException w:name="Medium Shading 1" w:uiPriority="63"/>
+    <w:lsdException w:name="Medium Shading 2" w:uiPriority="64"/>
+    <w:lsdException w:name="Medium List 1" w:uiPriority="65"/>
+    <w:lsdException w:name="Medium List 2" w:uiPriority="66"/>
+    <w:lsdException w:name="Medium Grid 1" w:uiPriority="67"/>
+    <w:lsdException w:name="Medium Grid 2" w:uiPriority="68"/>
+    <w:lsdException w:name="Medium Grid 3" w:uiPriority="69"/>
+    <w:lsdException w:name="Dark List" w:uiPriority="70"/>
+    <w:lsdException w:name="Colorful Shading" w:uiPriority="71"/>
+    <w:lsdException w:name="Colorful List" w:uiPriority="72"/>
+    <w:lsdException w:name="Colorful Grid" w:uiPriority="73"/>
+    <w:lsdException w:name="Light Shading Accent 1" w:uiPriority="60"/>
+    <w:lsdException w:name="Light List Accent 1" w:uiPriority="61"/>
+    <w:lsdException w:name="Light Grid Accent 1" w:uiPriority="62"/>
+    <w:lsdException w:name="Medium Shading 1 Accent 1" w:uiPriority="63"/>
+    <w:lsdException w:name="Medium Shading 2 Accent 1" w:uiPriority="64"/>
+    <w:lsdException w:name="Medium List 1 Accent 1" w:uiPriority="65"/>
+    <w:lsdException w:name="Revision" w:semiHidden="1"/>
+    <w:lsdException w:name="Medium List 2 Accent 1" w:uiPriority="66"/>
+    <w:lsdException w:name="Medium Grid 1 Accent 1" w:uiPriority="67"/>
+    <w:lsdException w:name="Medium Grid 2 Accent 1" w:uiPriority="68"/>
+    <w:lsdException w:name="Medium Grid 3 Accent 1" w:uiPriority="69"/>
+    <w:lsdException w:name="Dark List Accent 1" w:uiPriority="70"/>
+    <w:lsdException w:name="Colorful Shading Accent 1" w:uiPriority="71"/>
+    <w:lsdException w:name="Colorful List Accent 1" w:uiPriority="72"/>
+    <w:lsdException w:name="Colorful Grid Accent 1" w:uiPriority="73"/>
+    <w:lsdException w:name="Light Shading Accent 2" w:uiPriority="60"/>
+    <w:lsdException w:name="Light List Accent 2" w:uiPriority="61"/>
+    <w:lsdException w:name="Light Grid Accent 2" w:uiPriority="62"/>
+    <w:lsdException w:name="Medium Shading 1 Accent 2" w:uiPriority="63"/>
+    <w:lsdException w:name="Medium Shading 2 Accent 2" w:uiPriority="64"/>
+    <w:lsdException w:name="Medium List 1 Accent 2" w:uiPriority="65"/>
+    <w:lsdException w:name="Medium List 2 Accent 2" w:uiPriority="66"/>
+    <w:lsdException w:name="Medium Grid 1 Accent 2" w:uiPriority="67"/>
+    <w:lsdException w:name="Medium Grid 2 Accent 2" w:uiPriority="68"/>
+    <w:lsdException w:name="Medium Grid 3 Accent 2" w:uiPriority="69"/>
+    <w:lsdException w:name="Dark List Accent 2" w:uiPriority="70"/>
+    <w:lsdException w:name="Colorful Shading Accent 2" w:uiPriority="71"/>
+    <w:lsdException w:name="Colorful List Accent 2" w:uiPriority="72"/>
+    <w:lsdException w:name="Colorful Grid Accent 2" w:uiPriority="73"/>
+    <w:lsdException w:name="Light Shading Accent 3" w:uiPriority="60"/>
+    <w:lsdException w:name="Light List Accent 3" w:uiPriority="61"/>
+    <w:lsdException w:name="Light Grid Accent 3" w:uiPriority="62"/>
+    <w:lsdException w:name="Medium Shading 1 Accent 3" w:uiPriority="63"/>
+    <w:lsdException w:name="Medium Shading 2 Accent 3" w:uiPriority="64"/>
+    <w:lsdException w:name="Medium List 1 Accent 3" w:uiPriority="65"/>
+    <w:lsdException w:name="Medium List 2 Accent 3" w:uiPriority="66"/>
+    <w:lsdException w:name="Medium Grid 1 Accent 3" w:uiPriority="67"/>
+    <w:lsdException w:name="Medium Grid 2 Accent 3" w:uiPriority="68"/>
+    <w:lsdException w:name="Medium Grid 3 Accent 3" w:uiPriority="69"/>
+    <w:lsdException w:name="Dark List Accent 3" w:uiPriority="70"/>
+    <w:lsdException w:name="Colorful Shading Accent 3" w:uiPriority="71"/>
+    <w:lsdException w:name="Colorful List Accent 3" w:uiPriority="72"/>
+    <w:lsdException w:name="Colorful Grid Accent 3" w:uiPriority="73"/>
+    <w:lsdException w:name="Light Shading Accent 4" w:uiPriority="60"/>
+    <w:lsdException w:name="Light List Accent 4" w:uiPriority="61"/>
+    <w:lsdException w:name="Light Grid Accent 4" w:uiPriority="62"/>
+    <w:lsdException w:name="Medium Shading 1 Accent 4" w:uiPriority="63"/>
+    <w:lsdException w:name="Medium Shading 2 Accent 4" w:uiPriority="64"/>
+    <w:lsdException w:name="Medium List 1 Accent 4" w:uiPriority="65"/>
+    <w:lsdException w:name="Medium List 2 Accent 4" w:uiPriority="66"/>
+    <w:lsdException w:name="Medium Grid 1 Accent 4" w:uiPriority="67"/>
+    <w:lsdException w:name="Medium Grid 2 Accent 4" w:uiPriority="68"/>
+    <w:lsdException w:name="Medium Grid 3 Accent 4" w:uiPriority="69"/>
+    <w:lsdException w:name="Dark List Accent 4" w:uiPriority="70"/>
+    <w:lsdException w:name="Colorful Shading Accent 4" w:uiPriority="71"/>
+    <w:lsdException w:name="Colorful List Accent 4" w:uiPriority="72"/>
+    <w:lsdException w:name="Colorful Grid Accent 4" w:uiPriority="73"/>
+    <w:lsdException w:name="Light Shading Accent 5" w:uiPriority="60"/>
+    <w:lsdException w:name="Light List Accent 5" w:uiPriority="61"/>
+    <w:lsdException w:name="Light Grid Accent 5" w:uiPriority="62"/>
+    <w:lsdException w:name="Medium Shading 1 Accent 5" w:uiPriority="63"/>
+    <w:lsdException w:name="Medium Shading 2 Accent 5" w:uiPriority="64"/>
+    <w:lsdException w:name="Medium List 1 Accent 5" w:uiPriority="65"/>
+    <w:lsdException w:name="Medium List 2 Accent 5" w:uiPriority="66"/>
+    <w:lsdException w:name="Medium Grid 1 Accent 5" w:uiPriority="67"/>
+    <w:lsdException w:name="Medium Grid 2 Accent 5" w:uiPriority="68"/>
+    <w:lsdException w:name="Medium Grid 3 Accent 5" w:uiPriority="69"/>
+    <w:lsdException w:name="Dark List Accent 5" w:uiPriority="70"/>
+    <w:lsdException w:name="Colorful Shading Accent 5" w:uiPriority="71"/>
+    <w:lsdException w:name="Colorful List Accent 5" w:uiPriority="72"/>
+    <w:lsdException w:name="Colorful Grid Accent 5" w:uiPriority="73"/>
+    <w:lsdException w:name="Light Shading Accent 6" w:uiPriority="60"/>
+    <w:lsdException w:name="Light List Accent 6" w:uiPriority="61"/>
+    <w:lsdException w:name="Light Grid Accent 6" w:uiPriority="62"/>
+    <w:lsdException w:name="Medium Shading 1 Accent 6" w:uiPriority="63"/>
+    <w:lsdException w:name="Medium Shading 2 Accent 6" w:uiPriority="64"/>
+    <w:lsdException w:name="Medium List 1 Accent 6" w:uiPriority="65"/>
+    <w:lsdException w:name="Medium List 2 Accent 6" w:uiPriority="66"/>
+    <w:lsdException w:name="Medium Grid 1 Accent 6" w:uiPriority="67"/>
+    <w:lsdException w:name="Medium Grid 2 Accent 6" w:uiPriority="68"/>
+    <w:lsdException w:name="Medium Grid 3 Accent 6" w:uiPriority="69"/>
+    <w:lsdException w:name="Dark List Accent 6" w:uiPriority="70"/>
+    <w:lsdException w:name="Colorful Shading Accent 6" w:uiPriority="71"/>
+    <w:lsdException w:name="Colorful List Accent 6" w:uiPriority="72"/>
+    <w:lsdException w:name="Colorful Grid Accent 6" w:uiPriority="73"/>
+    <w:lsdException w:name="Subtle Emphasis" w:uiPriority="19" w:qFormat="1"/>
+    <w:lsdException w:name="Intense Emphasis" w:uiPriority="21" w:qFormat="1"/>
+    <w:lsdException w:name="Subtle Reference" w:uiPriority="31" w:qFormat="1"/>
+    <w:lsdException w:name="Intense Reference" w:uiPriority="32" w:qFormat="1"/>
+    <w:lsdException w:name="Book Title" w:uiPriority="33" w:qFormat="1"/>
+    <w:lsdException w:name="Bibliography" w:semiHidden="1" w:uiPriority="37" w:unhideWhenUsed="1"/>
+    <w:lsdException w:name="TOC Heading" w:semiHidden="1" w:uiPriority="39" w:unhideWhenUsed="1" w:qFormat="1"/>
+    <w:lsdException w:name="Plain Table 1" w:uiPriority="41"/>
+    <w:lsdException w:name="Plain Table 2" w:uiPriority="42"/>
+    <w:lsdException w:name="Plain Table 3" w:uiPriority="43"/>
+    <w:lsdException w:name="Plain Table 4" w:uiPriority="44"/>
+    <w:lsdException w:name="Plain Table 5" w:uiPriority="45"/>
+    <w:lsdException w:name="Grid Table Light" w:uiPriority="40"/>
+    <w:lsdException w:name="Grid Table 1 Light" w:uiPriority="46"/>
+    <w:lsdException w:name="Grid Table 2" w:uiPriority="47"/>
+    <w:lsdException w:name="Grid Table 3" w:uiPriority="48"/>
+    <w:lsdException w:name="Grid Table 4" w:uiPriority="49"/>
+    <w:lsdException w:name="Grid Table 5 Dark" w:uiPriority="50"/>
+    <w:lsdException w:name="Grid Table 6 Colorful" w:uiPriority="51"/>
+    <w:lsdException w:name="Grid Table 7 Colorful" w:uiPriority="52"/>
+    <w:lsdException w:name="Grid Table 1 Light Accent 1" w:uiPriority="46"/>
+    <w:lsdException w:name="Grid Table 2 Accent 1" w:uiPriority="47"/>
+    <w:lsdException w:name="Grid Table 3 Accent 1" w:uiPriority="48"/>
+    <w:lsdException w:name="Grid Table 4 Accent 1" w:uiPriority="49"/>
+    <w:lsdException w:name="Grid Table 5 Dark Accent 1" w:uiPriority="50"/>
+    <w:lsdException w:name="Grid Table 6 Colorful Accent 1" w:uiPriority="51"/>
+    <w:lsdException w:name="Grid Table 7 Colorful Accent 1" w:uiPriority="52"/>
+    <w:lsdException w:name="Grid Table 1 Light Accent 2" w:uiPriority="46"/>
+    <w:lsdException w:name="Grid Table 2 Accent 2" w:uiPriority="47"/>
+    <w:lsdException w:name="Grid Table 3 Accent 2" w:uiPriority="48"/>
+    <w:lsdException w:name="Grid Table 4 Accent 2" w:uiPriority="49"/>
+    <w:lsdException w:name="Grid Table 5 Dark Accent 2" w:uiPriority="50"/>
+    <w:lsdException w:name="Grid Table 6 Colorful Accent 2" w:uiPriority="51"/>
+    <w:lsdException w:name="Grid Table 7 Colorful Accent 2" w:uiPriority="52"/>
+    <w:lsdException w:name="Grid Table 1 Light Accent 3" w:uiPriority="46"/>
+    <w:lsdException w:name="Grid Table 2 Accent 3" w:uiPriority="47"/>
+    <w:lsdException w:name="Grid Table 3 Accent 3" w:uiPriority="48"/>
+    <w:lsdException w:name="Grid Table 4 Accent 3" w:uiPriority="49"/>
+    <w:lsdException w:name="Grid Table 5 Dark Accent 3" w:uiPriority="50"/>
+    <w:lsdException w:name="Grid Table 6 Colorful Accent 3" w:uiPriority="51"/>
+    <w:lsdException w:name="Grid Table 7 Colorful Accent 3" w:uiPriority="52"/>
+    <w:lsdException w:name="Grid Table 1 Light Accent 4" w:uiPriority="46"/>
+    <w:lsdException w:name="Grid Table 2 Accent 4" w:uiPriority="47"/>
+    <w:lsdException w:name="Grid Table 3 Accent 4" w:uiPriority="48"/>
+    <w:lsdException w:name="Grid Table 4 Accent 4" w:uiPriority="49"/>
+    <w:lsdException w:name="Grid Table 5 Dark Accent 4" w:uiPriority="50"/>
+    <w:lsdException w:name="Grid Table 6 Colorful Accent 4" w:uiPriority="51"/>
+    <w:lsdException w:name="Grid Table 7 Colorful Accent 4" w:uiPriority="52"/>
+    <w:lsdException w:name="Grid Table 1 Light Accent 5" w:uiPriority="46"/>
+    <w:lsdException w:name="Grid Table 2 Accent 5" w:uiPriority="47"/>
+    <w:lsdException w:name="Grid Table 3 Accent 5" w:uiPriority="48"/>
+    <w:lsdException w:name="Grid Table 4 Accent 5" w:uiPriority="49"/>
+    <w:lsdException w:name="Grid Table 5 Dark Accent 5" w:uiPriority="50"/>
+    <w:lsdException w:name="Grid Table 6 Colorful Accent 5" w:uiPriority="51"/>
+    <w:lsdException w:name="Grid Table 7 Colorful Accent 5" w:uiPriority="52"/>
+    <w:lsdException w:name="Grid Table 1 Light Accent 6" w:uiPriority="46"/>
+    <w:lsdException w:name="Grid Table 2 Accent 6" w:uiPriority="47"/>
+    <w:lsdException w:name="Grid Table 3 Accent 6" w:uiPriority="48"/>
+    <w:lsdException w:name="Grid Table 4 Accent 6" w:uiPriority="49"/>
+    <w:lsdException w:name="Grid Table 5 Dark Accent 6" w:uiPriority="50"/>
+    <w:lsdException w:name="Grid Table 6 Colorful Accent 6" w:uiPriority="51"/>
+    <w:lsdException w:name="Grid Table 7 Colorful Accent 6" w:uiPriority="52"/>
+    <w:lsdException w:name="List Table 1 Light" w:uiPriority="46"/>
+    <w:lsdException w:name="List Table 2" w:uiPriority="47"/>
+    <w:lsdException w:name="List Table 3" w:uiPriority="48"/>
+    <w:lsdException w:name="List Table 4" w:uiPriority="49"/>
+    <w:lsdException w:name="List Table 5 Dark" w:uiPriority="50"/>
+    <w:lsdException w:name="List Table 6 Colorful" w:uiPriority="51"/>
+    <w:lsdException w:name="List Table 7 Colorful" w:uiPriority="52"/>
+    <w:lsdException w:name="List Table 1 Light Accent 1" w:uiPriority="46"/>
+    <w:lsdException w:name="List Table 2 Accent 1" w:uiPriority="47"/>
+    <w:lsdException w:name="List Table 3 Accent 1" w:uiPriority="48"/>
+    <w:lsdException w:name="List Table 4 Accent 1" w:uiPriority="49"/>
+    <w:lsdException w:name="List Table 5 Dark Accent 1" w:uiPriority="50"/>
+    <w:lsdException w:name="List Table 6 Colorful Accent 1" w:uiPriority="51"/>
+    <w:lsdException w:name="List Table 7 Colorful Accent 1" w:uiPriority="52"/>
+    <w:lsdException w:name="List Table 1 Light Accent 2" w:uiPriority="46"/>
+    <w:lsdException w:name="List Table 2 Accent 2" w:uiPriority="47"/>
+    <w:lsdException w:name="List Table 3 Accent 2" w:uiPriority="48"/>
+    <w:lsdException w:name="List Table 4 Accent 2" w:uiPriority="49"/>
+    <w:lsdException w:name="List Table 5 Dark Accent 2" w:uiPriority="50"/>
+    <w:lsdException w:name="List Table 6 Colorful Accent 2" w:uiPriority="51"/>
+    <w:lsdException w:name="List Table 7 Colorful Accent 2" w:uiPriority="52"/>
+    <w:lsdException w:name="List Table 1 Light Accent 3" w:uiPriority="46"/>
+    <w:lsdException w:name="List Table 2 Accent 3" w:uiPriority="47"/>
+    <w:lsdException w:name="List Table 3 Accent 3" w:uiPriority="48"/>
+    <w:lsdException w:name="List Table 4 Accent 3" w:uiPriority="49"/>
+    <w:lsdException w:name="List Table 5 Dark Accent 3" w:uiPriority="50"/>
+    <w:lsdException w:name="List Table 6 Colorful Accent 3" w:uiPriority="51"/>
+    <w:lsdException w:name="List Table 7 Colorful Accent 3" w:uiPriority="52"/>
+    <w:lsdException w:name="List Table 1 Light Accent 4" w:uiPriority="46"/>
+    <w:lsdException w:name="List Table 2 Accent 4" w:uiPriority="47"/>
+    <w:lsdException w:name="List Table 3 Accent 4" w:uiPriority="48"/>
+    <w:lsdException w:name="List Table 4 Accent 4" w:uiPriority="49"/>
+    <w:lsdException w:name="List Table 5 Dark Accent 4" w:uiPriority="50"/>
+    <w:lsdException w:name="List Table 6 Colorful Accent 4" w:uiPriority="51"/>
+    <w:lsdException w:name="List Table 7 Colorful Accent 4" w:uiPriority="52"/>
+    <w:lsdException w:name="List Table 1 Light Accent 5" w:uiPriority="46"/>
+    <w:lsdException w:name="List Table 2 Accent 5" w:uiPriority="47"/>
+    <w:lsdException w:name="List Table 3 Accent 5" w:uiPriority="48"/>
+    <w:lsdException w:name="List Table 4 Accent 5" w:uiPriority="49"/>
+    <w:lsdException w:name="List Table 5 Dark Accent 5" w:uiPriority="50"/>
+    <w:lsdException w:name="List Table 6 Colorful Accent 5" w:uiPriority="51"/>
+    <w:lsdException w:name="List Table 7 Colorful Accent 5" w:uiPriority="52"/>
+    <w:lsdException w:name="List Table 1 Light Accent 6" w:uiPriority="46"/>
+    <w:lsdException w:name="List Table 2 Accent 6" w:uiPriority="47"/>
+    <w:lsdException w:name="List Table 3 Accent 6" w:uiPriority="48"/>
+    <w:lsdException w:name="List Table 4 Accent 6" w:uiPriority="49"/>
+    <w:lsdException w:name="List Table 5 Dark Accent 6" w:uiPriority="50"/>
+    <w:lsdException w:name="List Table 6 Colorful Accent 6" w:uiPriority="51"/>
+    <w:lsdException w:name="List Table 7 Colorful Accent 6" w:uiPriority="52"/>
+    <w:lsdException w:name="Mention" w:semiHidden="1" w:unhideWhenUsed="1"/>
+    <w:lsdException w:name="Smart Hyperlink" w:semiHidden="1" w:unhideWhenUsed="1"/>
+    <w:lsdException w:name="Hashtag" w:semiHidden="1" w:unhideWhenUsed="1"/>
+    <w:lsdException w:name="Unresolved Mention" w:semiHidden="1" w:unhideWhenUsed="1"/>
   </w:latentStyles>
-  <w:style w:type="paragraph" w:default="1" w:styleId="1">
+  <w:style w:type="paragraph" w:default="1" w:styleId="Normal">
     <w:name w:val="Normal"/>
     <w:qFormat/>
-    <w:uiPriority w:val="0"/>
     <w:pPr>
       <w:spacing w:after="200" w:line="276" w:lineRule="auto"/>
     </w:pPr>
     <w:rPr>
-      <w:rFonts w:ascii="Arial" w:hAnsi="Arial" w:eastAsiaTheme="minorHAnsi" w:cstheme="minorBidi"/>
       <w:sz w:val="22"/>
       <w:szCs w:val="22"/>
-      <w:lang w:val="en-US" w:eastAsia="en-US" w:bidi="ar-SA"/>
+      <w:lang w:val="en-US" w:eastAsia="en-US"/>
     </w:rPr>
   </w:style>
-  <w:style w:type="paragraph" w:styleId="2">
+  <w:style w:type="paragraph" w:styleId="Heading1">
     <w:name w:val="heading 1"/>
-    <w:basedOn w:val="1"/>
-    <w:next w:val="1"/>
-    <w:link w:val="11"/>
+    <w:basedOn w:val="Normal"/>
+    <w:next w:val="Normal"/>
+    <w:link w:val="Heading1Char"/>
+    <w:uiPriority w:val="9"/>
     <w:qFormat/>
-    <w:uiPriority w:val="9"/>
     <w:pPr>
       <w:keepNext/>
       <w:keepLines/>
@@ -1067,22 +1979,22 @@
       <w:outlineLvl w:val="0"/>
     </w:pPr>
     <w:rPr>
-      <w:rFonts w:asciiTheme="majorHAnsi" w:hAnsiTheme="majorHAnsi" w:eastAsiaTheme="majorEastAsia" w:cstheme="majorBidi"/>
+      <w:rFonts w:asciiTheme="majorHAnsi" w:eastAsiaTheme="majorEastAsia" w:hAnsiTheme="majorHAnsi" w:cstheme="majorBidi"/>
       <w:b/>
       <w:bCs/>
-      <w:color w:val="366091" w:themeColor="accent1" w:themeShade="BF"/>
+      <w:color w:val="365F91" w:themeColor="accent1" w:themeShade="BF"/>
       <w:sz w:val="28"/>
       <w:szCs w:val="28"/>
     </w:rPr>
   </w:style>
-  <w:style w:type="paragraph" w:styleId="3">
+  <w:style w:type="paragraph" w:styleId="Heading2">
     <w:name w:val="heading 2"/>
-    <w:basedOn w:val="1"/>
-    <w:next w:val="1"/>
-    <w:link w:val="12"/>
+    <w:basedOn w:val="Normal"/>
+    <w:next w:val="Normal"/>
+    <w:link w:val="Heading2Char"/>
+    <w:uiPriority w:val="9"/>
     <w:unhideWhenUsed/>
     <w:qFormat/>
-    <w:uiPriority w:val="9"/>
     <w:pPr>
       <w:keepNext/>
       <w:keepLines/>
@@ -1090,7 +2002,7 @@
       <w:outlineLvl w:val="1"/>
     </w:pPr>
     <w:rPr>
-      <w:rFonts w:asciiTheme="majorHAnsi" w:hAnsiTheme="majorHAnsi" w:eastAsiaTheme="majorEastAsia" w:cstheme="majorBidi"/>
+      <w:rFonts w:asciiTheme="majorHAnsi" w:eastAsiaTheme="majorEastAsia" w:hAnsiTheme="majorHAnsi" w:cstheme="majorBidi"/>
       <w:b/>
       <w:bCs/>
       <w:color w:val="4F81BD" w:themeColor="accent1"/>
@@ -1098,18 +2010,19 @@
       <w:szCs w:val="26"/>
     </w:rPr>
   </w:style>
-  <w:style w:type="character" w:default="1" w:styleId="6">
+  <w:style w:type="character" w:default="1" w:styleId="DefaultParagraphFont">
     <w:name w:val="Default Paragraph Font"/>
+    <w:uiPriority w:val="1"/>
+    <w:semiHidden/>
     <w:unhideWhenUsed/>
-    <w:uiPriority w:val="1"/>
   </w:style>
-  <w:style w:type="table" w:default="1" w:styleId="9">
+  <w:style w:type="table" w:default="1" w:styleId="TableNormal">
     <w:name w:val="Normal Table"/>
+    <w:uiPriority w:val="99"/>
+    <w:semiHidden/>
     <w:unhideWhenUsed/>
-    <w:qFormat/>
-    <w:uiPriority w:val="99"/>
     <w:tblPr>
-      <w:tblLayout w:type="fixed"/>
+      <w:tblInd w:w="0" w:type="dxa"/>
       <w:tblCellMar>
         <w:top w:w="0" w:type="dxa"/>
         <w:left w:w="108" w:type="dxa"/>
@@ -1118,12 +2031,18 @@
       </w:tblCellMar>
     </w:tblPr>
   </w:style>
-  <w:style w:type="paragraph" w:styleId="4">
+  <w:style w:type="numbering" w:default="1" w:styleId="NoList">
+    <w:name w:val="No List"/>
+    <w:uiPriority w:val="99"/>
+    <w:semiHidden/>
+    <w:unhideWhenUsed/>
+  </w:style>
+  <w:style w:type="paragraph" w:styleId="BalloonText">
     <w:name w:val="Balloon Text"/>
-    <w:basedOn w:val="1"/>
-    <w:link w:val="13"/>
+    <w:basedOn w:val="Normal"/>
+    <w:link w:val="BalloonTextChar"/>
+    <w:uiPriority w:val="99"/>
     <w:unhideWhenUsed/>
-    <w:uiPriority w:val="99"/>
     <w:pPr>
       <w:spacing w:after="0" w:line="240" w:lineRule="auto"/>
     </w:pPr>
@@ -1133,22 +2052,22 @@
       <w:szCs w:val="16"/>
     </w:rPr>
   </w:style>
-  <w:style w:type="paragraph" w:styleId="5">
+  <w:style w:type="paragraph" w:styleId="Title">
     <w:name w:val="Title"/>
-    <w:basedOn w:val="1"/>
-    <w:next w:val="1"/>
-    <w:link w:val="10"/>
+    <w:basedOn w:val="Normal"/>
+    <w:next w:val="Normal"/>
+    <w:link w:val="TitleChar"/>
+    <w:uiPriority w:val="10"/>
     <w:qFormat/>
-    <w:uiPriority w:val="10"/>
     <w:pPr>
       <w:pBdr>
-        <w:bottom w:val="single" w:color="4F81BD" w:themeColor="accent1" w:sz="8" w:space="4"/>
+        <w:bottom w:val="single" w:sz="8" w:space="4" w:color="4F81BD" w:themeColor="accent1"/>
       </w:pBdr>
       <w:spacing w:after="300" w:line="240" w:lineRule="auto"/>
       <w:contextualSpacing/>
     </w:pPr>
     <w:rPr>
-      <w:rFonts w:asciiTheme="majorHAnsi" w:hAnsiTheme="majorHAnsi" w:eastAsiaTheme="majorEastAsia" w:cstheme="majorBidi"/>
+      <w:rFonts w:asciiTheme="majorHAnsi" w:eastAsiaTheme="majorEastAsia" w:hAnsiTheme="majorHAnsi" w:cstheme="majorBidi"/>
       <w:color w:val="17365D" w:themeColor="text2" w:themeShade="BF"/>
       <w:spacing w:val="5"/>
       <w:kern w:val="28"/>
@@ -1156,33 +2075,33 @@
       <w:szCs w:val="52"/>
     </w:rPr>
   </w:style>
-  <w:style w:type="character" w:styleId="7">
+  <w:style w:type="character" w:styleId="FollowedHyperlink">
     <w:name w:val="FollowedHyperlink"/>
-    <w:basedOn w:val="6"/>
+    <w:basedOn w:val="DefaultParagraphFont"/>
+    <w:uiPriority w:val="99"/>
     <w:unhideWhenUsed/>
-    <w:uiPriority w:val="99"/>
     <w:rPr>
       <w:color w:val="800080"/>
       <w:u w:val="single"/>
     </w:rPr>
   </w:style>
-  <w:style w:type="character" w:styleId="8">
+  <w:style w:type="character" w:styleId="Hyperlink">
     <w:name w:val="Hyperlink"/>
-    <w:basedOn w:val="6"/>
+    <w:basedOn w:val="DefaultParagraphFont"/>
+    <w:uiPriority w:val="99"/>
     <w:unhideWhenUsed/>
-    <w:uiPriority w:val="99"/>
     <w:rPr>
       <w:color w:val="0000FF"/>
       <w:u w:val="single"/>
     </w:rPr>
   </w:style>
-  <w:style w:type="character" w:customStyle="1" w:styleId="10">
+  <w:style w:type="character" w:customStyle="1" w:styleId="TitleChar">
     <w:name w:val="Title Char"/>
-    <w:basedOn w:val="6"/>
-    <w:link w:val="5"/>
+    <w:basedOn w:val="DefaultParagraphFont"/>
+    <w:link w:val="Title"/>
     <w:uiPriority w:val="10"/>
     <w:rPr>
-      <w:rFonts w:asciiTheme="majorHAnsi" w:hAnsiTheme="majorHAnsi" w:eastAsiaTheme="majorEastAsia" w:cstheme="majorBidi"/>
+      <w:rFonts w:asciiTheme="majorHAnsi" w:eastAsiaTheme="majorEastAsia" w:hAnsiTheme="majorHAnsi" w:cstheme="majorBidi"/>
       <w:color w:val="17365D" w:themeColor="text2" w:themeShade="BF"/>
       <w:spacing w:val="5"/>
       <w:kern w:val="28"/>
@@ -1190,28 +2109,28 @@
       <w:szCs w:val="52"/>
     </w:rPr>
   </w:style>
-  <w:style w:type="character" w:customStyle="1" w:styleId="11">
+  <w:style w:type="character" w:customStyle="1" w:styleId="Heading1Char">
     <w:name w:val="Heading 1 Char"/>
-    <w:basedOn w:val="6"/>
-    <w:link w:val="2"/>
+    <w:basedOn w:val="DefaultParagraphFont"/>
+    <w:link w:val="Heading1"/>
     <w:uiPriority w:val="9"/>
     <w:rPr>
-      <w:rFonts w:asciiTheme="majorHAnsi" w:hAnsiTheme="majorHAnsi" w:eastAsiaTheme="majorEastAsia" w:cstheme="majorBidi"/>
+      <w:rFonts w:asciiTheme="majorHAnsi" w:eastAsiaTheme="majorEastAsia" w:hAnsiTheme="majorHAnsi" w:cstheme="majorBidi"/>
       <w:b/>
       <w:bCs/>
-      <w:color w:val="366091" w:themeColor="accent1" w:themeShade="BF"/>
+      <w:color w:val="365F91" w:themeColor="accent1" w:themeShade="BF"/>
       <w:sz w:val="28"/>
       <w:szCs w:val="28"/>
     </w:rPr>
   </w:style>
-  <w:style w:type="character" w:customStyle="1" w:styleId="12">
+  <w:style w:type="character" w:customStyle="1" w:styleId="Heading2Char">
     <w:name w:val="Heading 2 Char"/>
-    <w:basedOn w:val="6"/>
-    <w:link w:val="3"/>
+    <w:basedOn w:val="DefaultParagraphFont"/>
+    <w:link w:val="Heading2"/>
+    <w:uiPriority w:val="9"/>
     <w:qFormat/>
-    <w:uiPriority w:val="9"/>
     <w:rPr>
-      <w:rFonts w:asciiTheme="majorHAnsi" w:hAnsiTheme="majorHAnsi" w:eastAsiaTheme="majorEastAsia" w:cstheme="majorBidi"/>
+      <w:rFonts w:asciiTheme="majorHAnsi" w:eastAsiaTheme="majorEastAsia" w:hAnsiTheme="majorHAnsi" w:cstheme="majorBidi"/>
       <w:b/>
       <w:bCs/>
       <w:color w:val="4F81BD" w:themeColor="accent1"/>
@@ -1219,28 +2138,75 @@
       <w:szCs w:val="26"/>
     </w:rPr>
   </w:style>
-  <w:style w:type="character" w:customStyle="1" w:styleId="13">
+  <w:style w:type="character" w:customStyle="1" w:styleId="BalloonTextChar">
     <w:name w:val="Balloon Text Char"/>
-    <w:basedOn w:val="6"/>
-    <w:link w:val="4"/>
+    <w:basedOn w:val="DefaultParagraphFont"/>
+    <w:link w:val="BalloonText"/>
+    <w:uiPriority w:val="99"/>
     <w:semiHidden/>
     <w:qFormat/>
-    <w:uiPriority w:val="99"/>
     <w:rPr>
       <w:rFonts w:ascii="Tahoma" w:hAnsi="Tahoma" w:cs="Tahoma"/>
       <w:sz w:val="16"/>
       <w:szCs w:val="16"/>
     </w:rPr>
   </w:style>
-  <w:style w:type="paragraph" w:customStyle="1" w:styleId="14">
-    <w:name w:val="List Paragraph"/>
-    <w:basedOn w:val="1"/>
+  <w:style w:type="paragraph" w:customStyle="1" w:styleId="ListParagraph1">
+    <w:name w:val="List Paragraph1"/>
+    <w:basedOn w:val="Normal"/>
+    <w:uiPriority w:val="34"/>
     <w:qFormat/>
-    <w:uiPriority w:val="34"/>
     <w:pPr>
       <w:ind w:left="720"/>
       <w:contextualSpacing/>
     </w:pPr>
+  </w:style>
+  <w:style w:type="paragraph" w:styleId="HTMLPreformatted">
+    <w:name w:val="HTML Preformatted"/>
+    <w:basedOn w:val="Normal"/>
+    <w:link w:val="HTMLPreformattedChar"/>
+    <w:uiPriority w:val="99"/>
+    <w:semiHidden/>
+    <w:unhideWhenUsed/>
+    <w:rsid w:val="00F84F76"/>
+    <w:pPr>
+      <w:tabs>
+        <w:tab w:val="left" w:pos="916"/>
+        <w:tab w:val="left" w:pos="1832"/>
+        <w:tab w:val="left" w:pos="2748"/>
+        <w:tab w:val="left" w:pos="3664"/>
+        <w:tab w:val="left" w:pos="4580"/>
+        <w:tab w:val="left" w:pos="5496"/>
+        <w:tab w:val="left" w:pos="6412"/>
+        <w:tab w:val="left" w:pos="7328"/>
+        <w:tab w:val="left" w:pos="8244"/>
+        <w:tab w:val="left" w:pos="9160"/>
+        <w:tab w:val="left" w:pos="10076"/>
+        <w:tab w:val="left" w:pos="10992"/>
+        <w:tab w:val="left" w:pos="11908"/>
+        <w:tab w:val="left" w:pos="12824"/>
+        <w:tab w:val="left" w:pos="13740"/>
+        <w:tab w:val="left" w:pos="14656"/>
+      </w:tabs>
+      <w:spacing w:after="0" w:line="240" w:lineRule="auto"/>
+    </w:pPr>
+    <w:rPr>
+      <w:rFonts w:ascii="Courier New" w:eastAsia="Times New Roman" w:hAnsi="Courier New" w:cs="Courier New"/>
+      <w:sz w:val="20"/>
+      <w:szCs w:val="20"/>
+      <w:lang w:val="ro-RO" w:eastAsia="ro-RO"/>
+    </w:rPr>
+  </w:style>
+  <w:style w:type="character" w:customStyle="1" w:styleId="HTMLPreformattedChar">
+    <w:name w:val="HTML Preformatted Char"/>
+    <w:basedOn w:val="DefaultParagraphFont"/>
+    <w:link w:val="HTMLPreformatted"/>
+    <w:uiPriority w:val="99"/>
+    <w:semiHidden/>
+    <w:rsid w:val="00F84F76"/>
+    <w:rPr>
+      <w:rFonts w:ascii="Courier New" w:eastAsia="Times New Roman" w:hAnsi="Courier New" w:cs="Courier New"/>
+    </w:rPr>
   </w:style>
 </w:styles>
 </file>
@@ -1524,6 +2490,7 @@
     </a:fmtScheme>
   </a:themeElements>
   <a:objectDefaults/>
+  <a:extraClrSchemeLst/>
 </a:theme>
 </file>
 

</xml_diff>